<commit_message>
Fixed some presentational issues on all labs sheets
</commit_message>
<xml_diff>
--- a/Week 1 Lab/CO1404 Week 1 Lab.docx
+++ b/Week 1 Lab/CO1404 Week 1 Lab.docx
@@ -26,24 +26,130 @@
       </w:r>
     </w:p>
     <w:p>
+      <w:pPr>
+        <w:pStyle w:val="BodyText"/>
+      </w:pPr>
+    </w:p>
+    <w:bookmarkStart w:id="21" w:name="header-n5"/>
+    <w:p>
+      <w:pPr>
+        <w:pStyle w:val="Heading3"/>
+      </w:pPr>
+      <w:r>
+        <w:t xml:space="preserve">Lab Summary</w:t>
+      </w:r>
+    </w:p>
+    <w:p>
+      <w:pPr>
+        <w:pStyle w:val="FirstParagraph"/>
+      </w:pPr>
+      <w:r>
+        <w:t xml:space="preserve">This lab worksheet helps you write your first programs. Students who have experience programming should find it straightforward at first. However, there will be advanced questions later on. There's a lot of reading in this worksheet as we introduce the tools required. Later worksheets will tend to be shorter, with more work for you to do!</w:t>
+      </w:r>
+    </w:p>
+    <w:p>
+      <w:pPr>
+        <w:pStyle w:val="BodyText"/>
+      </w:pPr>
+      <w:r>
+        <w:rPr>
+          <w:b/>
+        </w:rPr>
+        <w:t xml:space="preserve">Remember:</w:t>
+      </w:r>
+      <w:r>
+        <w:t xml:space="preserve"> </w:t>
+      </w:r>
+      <w:r>
+        <w:t xml:space="preserve">If you have any questions or require assistance, please get your tutors attention. We are all here to help!</w:t>
+      </w:r>
+    </w:p>
+    <w:p>
+      <w:pPr>
+        <w:pStyle w:val="BodyText"/>
+      </w:pPr>
+    </w:p>
+    <w:bookmarkStart w:id="20" w:name="header-n9"/>
+    <w:p>
+      <w:pPr>
+        <w:pStyle w:val="Heading4"/>
+      </w:pPr>
+      <w:r>
+        <w:rPr>
+          <w:b/>
+        </w:rPr>
+        <w:t xml:space="preserve">Objectives</w:t>
+      </w:r>
+    </w:p>
+    <w:p>
+      <w:pPr>
+        <w:pStyle w:val="FirstParagraph"/>
+      </w:pPr>
+      <w:r>
+        <w:t xml:space="preserve">This Lab aims to achive the following objective(s) below:</w:t>
+      </w:r>
+      <w:r>
+        <w:br/>
+      </w:r>
+      <w:r>
+        <w:t xml:space="preserve"> </w:t>
+      </w:r>
+      <w:r>
+        <w:br/>
+      </w:r>
+      <w:r>
+        <w:rPr>
+          <w:b/>
+        </w:rPr>
+        <w:t xml:space="preserve">PO.1</w:t>
+      </w:r>
+      <w:r>
+        <w:t xml:space="preserve">: Introduce the development environment and programming language you will be using for this module.</w:t>
+      </w:r>
+    </w:p>
+    <w:p>
+      <w:pPr>
+        <w:pStyle w:val="BodyText"/>
+      </w:pPr>
+    </w:p>
+    <w:p>
       <w:r>
         <w:pict>
           <v:rect style="width:0;height:1.5pt" o:hralign="center" o:hrstd="t" o:hr="t"/>
         </w:pict>
       </w:r>
     </w:p>
+    <w:bookmarkEnd w:id="20"/>
+    <w:bookmarkEnd w:id="21"/>
+    <w:bookmarkStart w:id="25" w:name="header-n13"/>
+    <w:p>
+      <w:pPr>
+        <w:pStyle w:val="Heading3"/>
+      </w:pPr>
+      <w:r>
+        <w:t xml:space="preserve">Reading Material</w:t>
+      </w:r>
+    </w:p>
     <w:p>
       <w:pPr>
         <w:pStyle w:val="FirstParagraph"/>
       </w:pPr>
-    </w:p>
-    <w:bookmarkStart w:id="21" w:name="header-n5"/>
-    <w:p>
-      <w:pPr>
-        <w:pStyle w:val="Heading3"/>
-      </w:pPr>
-      <w:r>
-        <w:t xml:space="preserve">Lab Summary</w:t>
+      <w:r>
+        <w:t xml:space="preserve">Below is some light reading material to accompany the lab worksheet.</w:t>
+      </w:r>
+    </w:p>
+    <w:p>
+      <w:pPr>
+        <w:pStyle w:val="BodyText"/>
+      </w:pPr>
+    </w:p>
+    <w:bookmarkStart w:id="22" w:name="header-n314"/>
+    <w:p>
+      <w:pPr>
+        <w:pStyle w:val="Heading4"/>
+      </w:pPr>
+      <w:r>
+        <w:t xml:space="preserve">Microsoft Visual Studio</w:t>
       </w:r>
     </w:p>
     <w:p>
@@ -51,8 +157,186 @@
         <w:pStyle w:val="FirstParagraph"/>
       </w:pPr>
       <w:r>
-        <w:t xml:space="preserve">This lab worksheet helps you write your first programs. Students who have experience programming should find it straightforward at first. However, there will be advanced questions later on. There's a lot of reading in this worksheet as we introduce the tools required. Later worksheets will tend to be shorter, with more work for you to do!</w:t>
-      </w:r>
+        <w:t xml:space="preserve">Throughout this module will will be using</w:t>
+      </w:r>
+      <w:r>
+        <w:t xml:space="preserve"> </w:t>
+      </w:r>
+      <w:r>
+        <w:rPr>
+          <w:i/>
+          <w:b/>
+        </w:rPr>
+        <w:t xml:space="preserve">Microsoft Visual Studio</w:t>
+      </w:r>
+      <w:r>
+        <w:t xml:space="preserve">. As we have discussed in the lecture it is and IDE (Integrated Development Environment). This software has been made available to you in many different locations to accommodate your learning preferences. The software is readily available at the following locations:</w:t>
+      </w:r>
+    </w:p>
+    <w:p>
+      <w:pPr>
+        <w:numPr>
+          <w:ilvl w:val="0"/>
+          <w:numId w:val="1001"/>
+        </w:numPr>
+      </w:pPr>
+      <w:r>
+        <w:rPr>
+          <w:b/>
+        </w:rPr>
+        <w:t xml:space="preserve">UCLAN Lab PC's</w:t>
+      </w:r>
+      <w:r>
+        <w:t xml:space="preserve"> </w:t>
+      </w:r>
+      <w:r>
+        <w:t xml:space="preserve">- via the Uclan Network.</w:t>
+      </w:r>
+    </w:p>
+    <w:p>
+      <w:pPr>
+        <w:numPr>
+          <w:ilvl w:val="0"/>
+          <w:numId w:val="1001"/>
+        </w:numPr>
+      </w:pPr>
+      <w:r>
+        <w:rPr>
+          <w:b/>
+        </w:rPr>
+        <w:t xml:space="preserve">Azure Labs Virtual Machine</w:t>
+      </w:r>
+      <w:r>
+        <w:t xml:space="preserve"> </w:t>
+      </w:r>
+      <w:r>
+        <w:t xml:space="preserve">- Visit https://labs.azure.com/ (Note: you will have to have registered, please check your UCLAN email for a registration link)</w:t>
+      </w:r>
+    </w:p>
+    <w:p>
+      <w:pPr>
+        <w:pStyle w:val="FirstParagraph"/>
+      </w:pPr>
+    </w:p>
+    <w:bookmarkEnd w:id="22"/>
+    <w:bookmarkStart w:id="23" w:name="header-n24"/>
+    <w:p>
+      <w:pPr>
+        <w:pStyle w:val="Heading4"/>
+      </w:pPr>
+      <w:r>
+        <w:t xml:space="preserve">Want to install Visual Studio on your own machine?</w:t>
+      </w:r>
+    </w:p>
+    <w:p>
+      <w:pPr>
+        <w:pStyle w:val="FirstParagraph"/>
+      </w:pPr>
+      <w:r>
+        <w:t xml:space="preserve">Alternativley, If you have your own machine (desktop or laptop), and would prefer to install it on that, you can. I have provided the links below install</w:t>
+      </w:r>
+      <w:r>
+        <w:t xml:space="preserve"> </w:t>
+      </w:r>
+      <w:r>
+        <w:rPr>
+          <w:b/>
+        </w:rPr>
+        <w:t xml:space="preserve">Microsoft Visual Studio - Community Edition</w:t>
+      </w:r>
+      <w:r>
+        <w:t xml:space="preserve"> </w:t>
+      </w:r>
+      <w:r>
+        <w:t xml:space="preserve">on</w:t>
+      </w:r>
+      <w:r>
+        <w:t xml:space="preserve"> </w:t>
+      </w:r>
+      <w:r>
+        <w:rPr>
+          <w:rStyle w:val="VerbatimChar"/>
+        </w:rPr>
+        <w:t xml:space="preserve">Microsoft Windows 10</w:t>
+      </w:r>
+      <w:r>
+        <w:t xml:space="preserve"> </w:t>
+      </w:r>
+      <w:r>
+        <w:t xml:space="preserve">and</w:t>
+      </w:r>
+      <w:r>
+        <w:t xml:space="preserve"> </w:t>
+      </w:r>
+      <w:r>
+        <w:rPr>
+          <w:rStyle w:val="VerbatimChar"/>
+        </w:rPr>
+        <w:t xml:space="preserve">Apple Mac OS</w:t>
+      </w:r>
+      <w:r>
+        <w:t xml:space="preserve"> </w:t>
+      </w:r>
+      <w:r>
+        <w:t xml:space="preserve">.The partiucalr edition comes you will download comes with the plugins you require pre-configured so you do not have to do any additional configuration (</w:t>
+      </w:r>
+      <w:r>
+        <w:rPr>
+          <w:i/>
+        </w:rPr>
+        <w:t xml:space="preserve">YAY!</w:t>
+      </w:r>
+      <w:r>
+        <w:t xml:space="preserve">).</w:t>
+      </w:r>
+      <w:r>
+        <w:t xml:space="preserve"> </w:t>
+      </w:r>
+    </w:p>
+    <w:p>
+      <w:pPr>
+        <w:numPr>
+          <w:ilvl w:val="0"/>
+          <w:numId w:val="1002"/>
+        </w:numPr>
+      </w:pPr>
+      <w:r>
+        <w:rPr>
+          <w:b/>
+        </w:rPr>
+        <w:t xml:space="preserve">Microsoft Windows Users</w:t>
+      </w:r>
+      <w:r>
+        <w:t xml:space="preserve"> </w:t>
+      </w:r>
+      <w:r>
+        <w:t xml:space="preserve">: https://visualstudio.microsoft.com/thank-you-downloading-visual-studio/?sku=Community&amp;rel=16</w:t>
+      </w:r>
+    </w:p>
+    <w:p>
+      <w:pPr>
+        <w:numPr>
+          <w:ilvl w:val="0"/>
+          <w:numId w:val="1002"/>
+        </w:numPr>
+      </w:pPr>
+      <w:r>
+        <w:rPr>
+          <w:b/>
+        </w:rPr>
+        <w:t xml:space="preserve">Apple Mac Users :</w:t>
+      </w:r>
+      <w:r>
+        <w:t xml:space="preserve"> </w:t>
+      </w:r>
+      <w:r>
+        <w:t xml:space="preserve">https://visualstudio.microsoft.com/thank-you-downloading-visual-studio-mac/?sku=communitymac&amp;rel=16</w:t>
+      </w:r>
+    </w:p>
+    <w:p>
+      <w:pPr>
+        <w:pStyle w:val="FirstParagraph"/>
+      </w:pPr>
     </w:p>
     <w:p>
       <w:pPr>
@@ -62,30 +346,47 @@
         <w:rPr>
           <w:b/>
         </w:rPr>
-        <w:t xml:space="preserve">Remember:</w:t>
-      </w:r>
-      <w:r>
-        <w:t xml:space="preserve"> </w:t>
-      </w:r>
-      <w:r>
-        <w:t xml:space="preserve">If you have any questions or require assistance, please get your tutors attention. We are all here to help!</w:t>
+        <w:t xml:space="preserve">Please note :</w:t>
+      </w:r>
+      <w:r>
+        <w:t xml:space="preserve"> </w:t>
+      </w:r>
+      <w:r>
+        <w:br/>
+      </w:r>
+      <w:r>
+        <w:t xml:space="preserve">This module has been designed using Visual Studio installed on the</w:t>
+      </w:r>
+      <w:r>
+        <w:t xml:space="preserve"> </w:t>
+      </w:r>
+      <w:r>
+        <w:rPr>
+          <w:i/>
+          <w:b/>
+        </w:rPr>
+        <w:t xml:space="preserve">Windows operating system</w:t>
+      </w:r>
+      <w:r>
+        <w:t xml:space="preserve">. Therefore, if you are using a Mac the user interface will look slightly different. But the core features and steps defined are very similar. If you have any questions please ask.</w:t>
       </w:r>
     </w:p>
     <w:p>
       <w:pPr>
         <w:pStyle w:val="BodyText"/>
       </w:pPr>
-    </w:p>
-    <w:bookmarkStart w:id="20" w:name="header-n9"/>
+      <w:r>
+        <w:t xml:space="preserve"> </w:t>
+      </w:r>
+    </w:p>
+    <w:bookmarkEnd w:id="23"/>
+    <w:bookmarkStart w:id="24" w:name="header-n34"/>
     <w:p>
       <w:pPr>
         <w:pStyle w:val="Heading4"/>
       </w:pPr>
       <w:r>
-        <w:rPr>
-          <w:b/>
-        </w:rPr>
-        <w:t xml:space="preserve">Objectives</w:t>
+        <w:t xml:space="preserve">About : C# and .NET Framework</w:t>
       </w:r>
     </w:p>
     <w:p>
@@ -93,34 +394,19 @@
         <w:pStyle w:val="FirstParagraph"/>
       </w:pPr>
       <w:r>
-        <w:t xml:space="preserve">This Lab aims to achive the following objective(s) below:</w:t>
-      </w:r>
-      <w:r>
-        <w:br/>
-      </w:r>
-      <w:r>
-        <w:t xml:space="preserve"> </w:t>
-      </w:r>
-      <w:r>
-        <w:br/>
-      </w:r>
-      <w:r>
-        <w:rPr>
-          <w:b/>
-        </w:rPr>
-        <w:t xml:space="preserve">PO.1</w:t>
-      </w:r>
-      <w:r>
-        <w:t xml:space="preserve">: Introduce the development environment and programming language you will be using for this</w:t>
-      </w:r>
-      <w:r>
-        <w:t xml:space="preserve"> </w:t>
-      </w:r>
-      <w:r>
-        <w:t xml:space="preserve"> </w:t>
-      </w:r>
-      <w:r>
-        <w:t xml:space="preserve">module.</w:t>
+        <w:t xml:space="preserve">C# (pronounced</w:t>
+      </w:r>
+      <w:r>
+        <w:t xml:space="preserve"> </w:t>
+      </w:r>
+      <w:r>
+        <w:rPr>
+          <w:i/>
+        </w:rPr>
+        <w:t xml:space="preserve">C-Sharp</w:t>
+      </w:r>
+      <w:r>
+        <w:t xml:space="preserve">, like the musical note) is a general purpose, multi paradigm programming langauge developed by Microsoft that runs on the .NET Framework. C# is used to develop web apps, desktop apps, mobile apps, games and much more. For those who are curious, more information can be found https://docs.microsoft.com/en-us/dotnet/csharp/getting-started/introduction-to-the-csharp-language-and-the-net-framework</w:t>
       </w:r>
     </w:p>
     <w:p>
@@ -135,311 +421,9 @@
         </w:pict>
       </w:r>
     </w:p>
-    <w:bookmarkEnd w:id="20"/>
-    <w:bookmarkEnd w:id="21"/>
-    <w:bookmarkStart w:id="25" w:name="header-n15"/>
-    <w:p>
-      <w:pPr>
-        <w:pStyle w:val="Heading3"/>
-      </w:pPr>
-      <w:r>
-        <w:t xml:space="preserve">Reading Material</w:t>
-      </w:r>
-    </w:p>
-    <w:p>
-      <w:pPr>
-        <w:pStyle w:val="FirstParagraph"/>
-      </w:pPr>
-      <w:r>
-        <w:t xml:space="preserve">Below is some light reading material to accompany the lab worksheet.</w:t>
-      </w:r>
-    </w:p>
-    <w:p>
-      <w:pPr>
-        <w:pStyle w:val="BodyText"/>
-      </w:pPr>
-    </w:p>
-    <w:bookmarkStart w:id="22" w:name="header-n18"/>
-    <w:p>
-      <w:pPr>
-        <w:pStyle w:val="Heading4"/>
-      </w:pPr>
-      <w:r>
-        <w:t xml:space="preserve">Microsoft Visual Studio</w:t>
-      </w:r>
-    </w:p>
-    <w:p>
-      <w:pPr>
-        <w:pStyle w:val="FirstParagraph"/>
-      </w:pPr>
-      <w:r>
-        <w:t xml:space="preserve">Throughout this module will will be using</w:t>
-      </w:r>
-      <w:r>
-        <w:t xml:space="preserve"> </w:t>
-      </w:r>
-      <w:r>
-        <w:rPr>
-          <w:i/>
-          <w:b/>
-        </w:rPr>
-        <w:t xml:space="preserve">Microsoft Visual Studio</w:t>
-      </w:r>
-      <w:r>
-        <w:t xml:space="preserve">. As we have discussed in the lecture it is and IDE (Integrated Development Environment). This software has been made available to you in many different locations to accommodate your learning preferences. The software is readily available at the following locations:</w:t>
-      </w:r>
-    </w:p>
-    <w:p>
-      <w:pPr>
-        <w:numPr>
-          <w:ilvl w:val="0"/>
-          <w:numId w:val="1001"/>
-        </w:numPr>
-      </w:pPr>
-      <w:r>
-        <w:rPr>
-          <w:b/>
-        </w:rPr>
-        <w:t xml:space="preserve">UCLAN Lab PC's</w:t>
-      </w:r>
-      <w:r>
-        <w:t xml:space="preserve"> </w:t>
-      </w:r>
-      <w:r>
-        <w:t xml:space="preserve">- via the Uclan Network.</w:t>
-      </w:r>
-    </w:p>
-    <w:p>
-      <w:pPr>
-        <w:numPr>
-          <w:ilvl w:val="0"/>
-          <w:numId w:val="1001"/>
-        </w:numPr>
-      </w:pPr>
-      <w:r>
-        <w:rPr>
-          <w:b/>
-        </w:rPr>
-        <w:t xml:space="preserve">Azure Labs Virtual Machine</w:t>
-      </w:r>
-      <w:r>
-        <w:t xml:space="preserve"> </w:t>
-      </w:r>
-      <w:r>
-        <w:t xml:space="preserve">- Visit https://labs.azure.com/ (Note: you will have to have registered, please check your UCLAN email for a registration link)</w:t>
-      </w:r>
-    </w:p>
-    <w:p>
-      <w:pPr>
-        <w:pStyle w:val="FirstParagraph"/>
-      </w:pPr>
-    </w:p>
-    <w:bookmarkEnd w:id="22"/>
-    <w:bookmarkStart w:id="23" w:name="header-n26"/>
-    <w:p>
-      <w:pPr>
-        <w:pStyle w:val="Heading4"/>
-      </w:pPr>
-      <w:r>
-        <w:t xml:space="preserve">Want to install Visual Studio on your own machine?</w:t>
-      </w:r>
-    </w:p>
-    <w:p>
-      <w:pPr>
-        <w:pStyle w:val="FirstParagraph"/>
-      </w:pPr>
-      <w:r>
-        <w:t xml:space="preserve">Alternativley, If you have your own machine (desktop or laptop), and would prefer to install it on that, you can. I have provided the links below install</w:t>
-      </w:r>
-      <w:r>
-        <w:t xml:space="preserve"> </w:t>
-      </w:r>
-      <w:r>
-        <w:rPr>
-          <w:b/>
-        </w:rPr>
-        <w:t xml:space="preserve">Microsoft Visual Studio - Community Edition</w:t>
-      </w:r>
-      <w:r>
-        <w:t xml:space="preserve"> </w:t>
-      </w:r>
-      <w:r>
-        <w:t xml:space="preserve">on</w:t>
-      </w:r>
-      <w:r>
-        <w:t xml:space="preserve"> </w:t>
-      </w:r>
-      <w:r>
-        <w:rPr>
-          <w:rStyle w:val="VerbatimChar"/>
-        </w:rPr>
-        <w:t xml:space="preserve">Microsoft Windows 10</w:t>
-      </w:r>
-      <w:r>
-        <w:t xml:space="preserve"> </w:t>
-      </w:r>
-      <w:r>
-        <w:t xml:space="preserve">and</w:t>
-      </w:r>
-      <w:r>
-        <w:t xml:space="preserve"> </w:t>
-      </w:r>
-      <w:r>
-        <w:rPr>
-          <w:rStyle w:val="VerbatimChar"/>
-        </w:rPr>
-        <w:t xml:space="preserve">Apple Mac OS</w:t>
-      </w:r>
-      <w:r>
-        <w:t xml:space="preserve"> </w:t>
-      </w:r>
-      <w:r>
-        <w:t xml:space="preserve">.The partiucalr edition comes you will download comes with the plugins you require pre-configured so you do not have to do any additional configuration (</w:t>
-      </w:r>
-      <w:r>
-        <w:rPr>
-          <w:i/>
-        </w:rPr>
-        <w:t xml:space="preserve">YAY!</w:t>
-      </w:r>
-      <w:r>
-        <w:t xml:space="preserve">).</w:t>
-      </w:r>
-      <w:r>
-        <w:t xml:space="preserve"> </w:t>
-      </w:r>
-    </w:p>
-    <w:p>
-      <w:pPr>
-        <w:numPr>
-          <w:ilvl w:val="0"/>
-          <w:numId w:val="1002"/>
-        </w:numPr>
-      </w:pPr>
-      <w:r>
-        <w:rPr>
-          <w:b/>
-        </w:rPr>
-        <w:t xml:space="preserve">Microsoft Windows Users</w:t>
-      </w:r>
-      <w:r>
-        <w:t xml:space="preserve"> </w:t>
-      </w:r>
-      <w:r>
-        <w:t xml:space="preserve">: https://visualstudio.microsoft.com/thank-you-downloading-visual-studio/?sku=Community&amp;rel=16</w:t>
-      </w:r>
-    </w:p>
-    <w:p>
-      <w:pPr>
-        <w:numPr>
-          <w:ilvl w:val="0"/>
-          <w:numId w:val="1002"/>
-        </w:numPr>
-      </w:pPr>
-      <w:r>
-        <w:rPr>
-          <w:b/>
-        </w:rPr>
-        <w:t xml:space="preserve">Apple Mac Users :</w:t>
-      </w:r>
-      <w:r>
-        <w:t xml:space="preserve"> </w:t>
-      </w:r>
-      <w:r>
-        <w:t xml:space="preserve">https://visualstudio.microsoft.com/thank-you-downloading-visual-studio-mac/?sku=communitymac&amp;rel=16</w:t>
-      </w:r>
-    </w:p>
-    <w:p>
-      <w:pPr>
-        <w:pStyle w:val="FirstParagraph"/>
-      </w:pPr>
-    </w:p>
-    <w:p>
-      <w:pPr>
-        <w:pStyle w:val="BodyText"/>
-      </w:pPr>
-      <w:r>
-        <w:rPr>
-          <w:b/>
-        </w:rPr>
-        <w:t xml:space="preserve">Please note :</w:t>
-      </w:r>
-      <w:r>
-        <w:t xml:space="preserve"> </w:t>
-      </w:r>
-      <w:r>
-        <w:br/>
-      </w:r>
-      <w:r>
-        <w:t xml:space="preserve">This module has been designed using Visual Studio installed on the</w:t>
-      </w:r>
-      <w:r>
-        <w:t xml:space="preserve"> </w:t>
-      </w:r>
-      <w:r>
-        <w:rPr>
-          <w:i/>
-          <w:b/>
-        </w:rPr>
-        <w:t xml:space="preserve">Windows operating system</w:t>
-      </w:r>
-      <w:r>
-        <w:t xml:space="preserve">. Therefore, if you are using a Mac the user interface will look slightly different. But the core features and steps defined are very similar. If you have any questions please ask.</w:t>
-      </w:r>
-    </w:p>
-    <w:p>
-      <w:pPr>
-        <w:pStyle w:val="BodyText"/>
-      </w:pPr>
-      <w:r>
-        <w:t xml:space="preserve"> </w:t>
-      </w:r>
-    </w:p>
-    <w:bookmarkEnd w:id="23"/>
-    <w:bookmarkStart w:id="24" w:name="header-n36"/>
-    <w:p>
-      <w:pPr>
-        <w:pStyle w:val="Heading4"/>
-      </w:pPr>
-      <w:r>
-        <w:t xml:space="preserve">About : C# and .NET Framework</w:t>
-      </w:r>
-    </w:p>
-    <w:p>
-      <w:pPr>
-        <w:pStyle w:val="FirstParagraph"/>
-      </w:pPr>
-      <w:r>
-        <w:t xml:space="preserve">C# (pronounced</w:t>
-      </w:r>
-      <w:r>
-        <w:t xml:space="preserve"> </w:t>
-      </w:r>
-      <w:r>
-        <w:rPr>
-          <w:i/>
-        </w:rPr>
-        <w:t xml:space="preserve">C-Sharp</w:t>
-      </w:r>
-      <w:r>
-        <w:t xml:space="preserve">, like the musical note) is a general purpose, multi paradigm programming langauge developed by Microsoft that runs on the .NET Framework. C# is used to develop web apps, desktop apps, mobile apps, games and much more. For those who are curious, more information can be found https://docs.microsoft.com/en-us/dotnet/csharp/getting-started/introduction-to-the-csharp-language-and-the-net-framework</w:t>
-      </w:r>
-    </w:p>
-    <w:p>
-      <w:pPr>
-        <w:pStyle w:val="BodyText"/>
-      </w:pPr>
-    </w:p>
-    <w:p>
-      <w:r>
-        <w:pict>
-          <v:rect style="width:0;height:1.5pt" o:hralign="center" o:hrstd="t" o:hr="t"/>
-        </w:pict>
-      </w:r>
-    </w:p>
     <w:bookmarkEnd w:id="24"/>
     <w:bookmarkEnd w:id="25"/>
-    <w:bookmarkStart w:id="41" w:name="header-n40"/>
+    <w:bookmarkStart w:id="41" w:name="header-n38"/>
     <w:p>
       <w:pPr>
         <w:pStyle w:val="Heading3"/>
@@ -468,58 +452,254 @@
         <w:t xml:space="preserve"> </w:t>
       </w:r>
     </w:p>
+    <w:bookmarkStart w:id="26" w:name="header-n41"/>
+    <w:p>
+      <w:pPr>
+        <w:pStyle w:val="Heading4"/>
+      </w:pPr>
+      <w:r>
+        <w:t xml:space="preserve">1. Creating your first "New Project"</w:t>
+      </w:r>
+    </w:p>
+    <w:p>
+      <w:pPr>
+        <w:pStyle w:val="FirstParagraph"/>
+      </w:pPr>
+      <w:r>
+        <w:t xml:space="preserve">When you first start Visual Studio, you may be asked what settings you wish to use. Select</w:t>
+      </w:r>
+      <w:r>
+        <w:t xml:space="preserve"> </w:t>
+      </w:r>
+      <w:r>
+        <w:rPr>
+          <w:b/>
+        </w:rPr>
+        <w:t xml:space="preserve">Visual C# Development Settings</w:t>
+      </w:r>
+      <w:r>
+        <w:t xml:space="preserve">. This should only happen the first time you run it.</w:t>
+      </w:r>
+    </w:p>
     <w:p>
       <w:pPr>
         <w:pStyle w:val="BodyText"/>
       </w:pPr>
-    </w:p>
-    <w:bookmarkStart w:id="26" w:name="header-n43"/>
-    <w:p>
-      <w:pPr>
-        <w:pStyle w:val="Heading4"/>
-      </w:pPr>
-      <w:r>
-        <w:t xml:space="preserve">1. Creating your first "New Project"</w:t>
+      <w:r>
+        <w:t xml:space="preserve">You begin on the</w:t>
+      </w:r>
+      <w:r>
+        <w:t xml:space="preserve"> </w:t>
+      </w:r>
+      <w:r>
+        <w:rPr>
+          <w:b/>
+        </w:rPr>
+        <w:t xml:space="preserve">Start Page</w:t>
+      </w:r>
+      <w:r>
+        <w:t xml:space="preserve">, which links to various online resources and allows you to open or create projects. We want to</w:t>
+      </w:r>
+      <w:r>
+        <w:t xml:space="preserve"> </w:t>
+      </w:r>
+      <w:r>
+        <w:rPr>
+          <w:i/>
+          <w:b/>
+        </w:rPr>
+        <w:t xml:space="preserve">create a new project</w:t>
+      </w:r>
+      <w:r>
+        <w:t xml:space="preserve">. Almost all your projects in this module are created this way so get familiar with these steps. As a mistake here can result in getting unusual errors later on, so be careful.</w:t>
+      </w:r>
+    </w:p>
+    <w:p>
+      <w:pPr>
+        <w:pStyle w:val="BodyText"/>
+      </w:pPr>
+      <w:r>
+        <w:t xml:space="preserve">To create a new project we:</w:t>
+      </w:r>
+      <w:r>
+        <w:t xml:space="preserve"> </w:t>
+      </w:r>
+    </w:p>
+    <w:p>
+      <w:pPr>
+        <w:numPr>
+          <w:ilvl w:val="0"/>
+          <w:numId w:val="1003"/>
+        </w:numPr>
+      </w:pPr>
+      <w:r>
+        <w:t xml:space="preserve">On the</w:t>
+      </w:r>
+      <w:r>
+        <w:t xml:space="preserve"> </w:t>
+      </w:r>
+      <w:r>
+        <w:rPr>
+          <w:b/>
+        </w:rPr>
+        <w:t xml:space="preserve">Start Page</w:t>
+      </w:r>
+      <w:r>
+        <w:t xml:space="preserve"> </w:t>
+      </w:r>
+      <w:r>
+        <w:t xml:space="preserve">choose</w:t>
+      </w:r>
+      <w:r>
+        <w:t xml:space="preserve"> </w:t>
+      </w:r>
+      <w:r>
+        <w:rPr>
+          <w:rStyle w:val="VerbatimChar"/>
+        </w:rPr>
+        <w:t xml:space="preserve">Create new project…</w:t>
+      </w:r>
+      <w:r>
+        <w:t xml:space="preserve"> </w:t>
+      </w:r>
+      <w:r>
+        <w:t xml:space="preserve">. Alternatively, in the main menu choose</w:t>
+      </w:r>
+      <w:r>
+        <w:t xml:space="preserve"> </w:t>
+      </w:r>
+      <w:r>
+        <w:rPr>
+          <w:rStyle w:val="VerbatimChar"/>
+        </w:rPr>
+        <w:t xml:space="preserve">File &gt; New &gt;  Project…</w:t>
+      </w:r>
+      <w:r>
+        <w:t xml:space="preserve">.</w:t>
+      </w:r>
+    </w:p>
+    <w:p>
+      <w:pPr>
+        <w:numPr>
+          <w:ilvl w:val="0"/>
+          <w:numId w:val="1003"/>
+        </w:numPr>
+      </w:pPr>
+      <w:r>
+        <w:t xml:space="preserve">From the left choose</w:t>
+      </w:r>
+      <w:r>
+        <w:t xml:space="preserve"> </w:t>
+      </w:r>
+      <w:r>
+        <w:rPr>
+          <w:rStyle w:val="VerbatimChar"/>
+        </w:rPr>
+        <w:t xml:space="preserve">Installed &gt; Visual C#</w:t>
+      </w:r>
+      <w:r>
+        <w:t xml:space="preserve">, then from the list on the right choose</w:t>
+      </w:r>
+      <w:r>
+        <w:t xml:space="preserve"> </w:t>
+      </w:r>
+      <w:r>
+        <w:rPr>
+          <w:rStyle w:val="VerbatimChar"/>
+        </w:rPr>
+        <w:t xml:space="preserve">Console App (.NET framework)</w:t>
+      </w:r>
+      <w:r>
+        <w:t xml:space="preserve">.</w:t>
+      </w:r>
+    </w:p>
+    <w:p>
+      <w:pPr>
+        <w:numPr>
+          <w:ilvl w:val="0"/>
+          <w:numId w:val="1003"/>
+        </w:numPr>
+      </w:pPr>
+      <w:r>
+        <w:t xml:space="preserve">Towards the bottom of the window, give a name to your project. Call this project</w:t>
+      </w:r>
+      <w:r>
+        <w:t xml:space="preserve"> </w:t>
+      </w:r>
+      <w:r>
+        <w:rPr>
+          <w:b/>
+        </w:rPr>
+        <w:t xml:space="preserve">TestApp</w:t>
+      </w:r>
+      <w:r>
+        <w:t xml:space="preserve">. Also browse to a suitable location – I suggest you make a new folder</w:t>
+      </w:r>
+      <w:r>
+        <w:t xml:space="preserve"> </w:t>
+      </w:r>
+      <w:r>
+        <w:rPr>
+          <w:b/>
+        </w:rPr>
+        <w:t xml:space="preserve">CO1404 Introduction to programming</w:t>
+      </w:r>
+      <w:r>
+        <w:t xml:space="preserve"> </w:t>
+      </w:r>
+      <w:r>
+        <w:t xml:space="preserve">amongst your documents just for this module. It is inside of that folder I would recommend you save all your projects associated with this module.</w:t>
+      </w:r>
+    </w:p>
+    <w:p>
+      <w:pPr>
+        <w:numPr>
+          <w:ilvl w:val="0"/>
+          <w:numId w:val="1003"/>
+        </w:numPr>
+      </w:pPr>
+      <w:r>
+        <w:t xml:space="preserve">Finally, make sure the option</w:t>
+      </w:r>
+      <w:r>
+        <w:t xml:space="preserve"> </w:t>
+      </w:r>
+      <w:r>
+        <w:rPr>
+          <w:rStyle w:val="VerbatimChar"/>
+        </w:rPr>
+        <w:t xml:space="preserve">Create directory for solution</w:t>
+      </w:r>
+      <w:r>
+        <w:t xml:space="preserve"> </w:t>
+      </w:r>
+      <w:r>
+        <w:t xml:space="preserve">is</w:t>
+      </w:r>
+      <w:r>
+        <w:t xml:space="preserve"> </w:t>
+      </w:r>
+      <w:r>
+        <w:rPr>
+          <w:b/>
+        </w:rPr>
+        <w:t xml:space="preserve">unchecked</w:t>
+      </w:r>
+      <w:r>
+        <w:t xml:space="preserve">. The remaining settings should be fine, so now press OK.</w:t>
       </w:r>
     </w:p>
     <w:p>
       <w:pPr>
         <w:pStyle w:val="FirstParagraph"/>
       </w:pPr>
-      <w:r>
-        <w:t xml:space="preserve">When you first start Visual Studio, you may be asked what settings you wish to use. Select</w:t>
-      </w:r>
-      <w:r>
-        <w:t xml:space="preserve"> </w:t>
-      </w:r>
-      <w:r>
-        <w:rPr>
-          <w:b/>
-        </w:rPr>
-        <w:t xml:space="preserve">Visual C# Development Settings</w:t>
-      </w:r>
-      <w:r>
-        <w:t xml:space="preserve">. This should only happen the first time you run it.</w:t>
-      </w:r>
     </w:p>
     <w:p>
       <w:pPr>
         <w:pStyle w:val="BodyText"/>
       </w:pPr>
       <w:r>
-        <w:t xml:space="preserve">You begin on the</w:t>
-      </w:r>
-      <w:r>
-        <w:t xml:space="preserve"> </w:t>
-      </w:r>
-      <w:r>
-        <w:rPr>
-          <w:b/>
-        </w:rPr>
-        <w:t xml:space="preserve">Start Page</w:t>
-      </w:r>
-      <w:r>
-        <w:t xml:space="preserve">, which links to various online resources and allows you to open or create projects. We want to</w:t>
+        <w:t xml:space="preserve">If you have followed the steps above correctly, after a moment or so some program code will appear. This is</w:t>
       </w:r>
       <w:r>
         <w:t xml:space="preserve"> </w:t>
@@ -527,221 +707,20 @@
       <w:r>
         <w:rPr>
           <w:i/>
-          <w:b/>
-        </w:rPr>
-        <w:t xml:space="preserve">create a new project</w:t>
-      </w:r>
-      <w:r>
-        <w:t xml:space="preserve">. Almost all your projects in this module are created this way so get familiar with these steps. As a mistake here can result in getting unusual errors later on, so be careful.</w:t>
+        </w:rPr>
+        <w:t xml:space="preserve">shell code</w:t>
+      </w:r>
+      <w:r>
+        <w:t xml:space="preserve">: some lines that all your programs will need - so they are created automatically. We will look at them in a moment.</w:t>
       </w:r>
     </w:p>
     <w:p>
       <w:pPr>
         <w:pStyle w:val="BodyText"/>
       </w:pPr>
-      <w:r>
-        <w:t xml:space="preserve">To create a new project we:</w:t>
-      </w:r>
-      <w:r>
-        <w:t xml:space="preserve"> </w:t>
-      </w:r>
-    </w:p>
-    <w:p>
-      <w:pPr>
-        <w:numPr>
-          <w:ilvl w:val="0"/>
-          <w:numId w:val="1003"/>
-        </w:numPr>
-      </w:pPr>
-      <w:r>
-        <w:t xml:space="preserve">On the</w:t>
-      </w:r>
-      <w:r>
-        <w:t xml:space="preserve"> </w:t>
-      </w:r>
-      <w:r>
-        <w:rPr>
-          <w:b/>
-        </w:rPr>
-        <w:t xml:space="preserve">Start Page</w:t>
-      </w:r>
-      <w:r>
-        <w:t xml:space="preserve"> </w:t>
-      </w:r>
-      <w:r>
-        <w:t xml:space="preserve">choose</w:t>
-      </w:r>
-      <w:r>
-        <w:t xml:space="preserve"> </w:t>
-      </w:r>
-      <w:r>
-        <w:rPr>
-          <w:rStyle w:val="VerbatimChar"/>
-        </w:rPr>
-        <w:t xml:space="preserve">Create new project…</w:t>
-      </w:r>
-      <w:r>
-        <w:t xml:space="preserve"> </w:t>
-      </w:r>
-      <w:r>
-        <w:t xml:space="preserve">. Alternatively, in the main menu choose</w:t>
-      </w:r>
-      <w:r>
-        <w:t xml:space="preserve"> </w:t>
-      </w:r>
-      <w:r>
-        <w:rPr>
-          <w:rStyle w:val="VerbatimChar"/>
-        </w:rPr>
-        <w:t xml:space="preserve">File &gt; New &gt;  Project…</w:t>
-      </w:r>
-      <w:r>
-        <w:t xml:space="preserve">.</w:t>
-      </w:r>
-    </w:p>
-    <w:p>
-      <w:pPr>
-        <w:numPr>
-          <w:ilvl w:val="0"/>
-          <w:numId w:val="1003"/>
-        </w:numPr>
-      </w:pPr>
-      <w:r>
-        <w:t xml:space="preserve">From the left choose</w:t>
-      </w:r>
-      <w:r>
-        <w:t xml:space="preserve"> </w:t>
-      </w:r>
-      <w:r>
-        <w:rPr>
-          <w:rStyle w:val="VerbatimChar"/>
-        </w:rPr>
-        <w:t xml:space="preserve">Installed &gt; Visual C#</w:t>
-      </w:r>
-      <w:r>
-        <w:t xml:space="preserve">, then from the list on the right choose</w:t>
-      </w:r>
-      <w:r>
-        <w:t xml:space="preserve"> </w:t>
-      </w:r>
-      <w:r>
-        <w:rPr>
-          <w:rStyle w:val="VerbatimChar"/>
-        </w:rPr>
-        <w:t xml:space="preserve">Console App (.NET framework)</w:t>
-      </w:r>
-      <w:r>
-        <w:t xml:space="preserve">.</w:t>
-      </w:r>
-    </w:p>
-    <w:p>
-      <w:pPr>
-        <w:numPr>
-          <w:ilvl w:val="0"/>
-          <w:numId w:val="1003"/>
-        </w:numPr>
-      </w:pPr>
-      <w:r>
-        <w:t xml:space="preserve">Towards the bottom of the window, give a name to your project. Call this project</w:t>
-      </w:r>
-      <w:r>
-        <w:t xml:space="preserve"> </w:t>
-      </w:r>
-      <w:r>
-        <w:rPr>
-          <w:b/>
-        </w:rPr>
-        <w:t xml:space="preserve">TestApp</w:t>
-      </w:r>
-      <w:r>
-        <w:t xml:space="preserve">. Also browse to a suitable location – I suggest you make a new folder</w:t>
-      </w:r>
-      <w:r>
-        <w:t xml:space="preserve"> </w:t>
-      </w:r>
-      <w:r>
-        <w:rPr>
-          <w:b/>
-        </w:rPr>
-        <w:t xml:space="preserve">CO1404 Introduction to programming</w:t>
-      </w:r>
-      <w:r>
-        <w:t xml:space="preserve"> </w:t>
-      </w:r>
-      <w:r>
-        <w:t xml:space="preserve">amongst your documents just for this module. It is inside of that folder I would recommend you save all your projects associated with this module.</w:t>
-      </w:r>
-    </w:p>
-    <w:p>
-      <w:pPr>
-        <w:numPr>
-          <w:ilvl w:val="0"/>
-          <w:numId w:val="1003"/>
-        </w:numPr>
-      </w:pPr>
-      <w:r>
-        <w:t xml:space="preserve">Finally, make sure the option</w:t>
-      </w:r>
-      <w:r>
-        <w:t xml:space="preserve"> </w:t>
-      </w:r>
-      <w:r>
-        <w:rPr>
-          <w:rStyle w:val="VerbatimChar"/>
-        </w:rPr>
-        <w:t xml:space="preserve">Create directory for solution</w:t>
-      </w:r>
-      <w:r>
-        <w:t xml:space="preserve"> </w:t>
-      </w:r>
-      <w:r>
-        <w:t xml:space="preserve">is</w:t>
-      </w:r>
-      <w:r>
-        <w:t xml:space="preserve"> </w:t>
-      </w:r>
-      <w:r>
-        <w:rPr>
-          <w:b/>
-        </w:rPr>
-        <w:t xml:space="preserve">unchecked</w:t>
-      </w:r>
-      <w:r>
-        <w:t xml:space="preserve">. The remaining settings should be fine, so now press OK.</w:t>
-      </w:r>
-    </w:p>
-    <w:p>
-      <w:pPr>
-        <w:pStyle w:val="FirstParagraph"/>
-      </w:pPr>
-    </w:p>
-    <w:p>
-      <w:pPr>
-        <w:pStyle w:val="BodyText"/>
-      </w:pPr>
-      <w:r>
-        <w:t xml:space="preserve">If you have followed the steps above correctly, after a moment or so some program code will appear. This is</w:t>
-      </w:r>
-      <w:r>
-        <w:t xml:space="preserve"> </w:t>
-      </w:r>
-      <w:r>
-        <w:rPr>
-          <w:i/>
-        </w:rPr>
-        <w:t xml:space="preserve">shell code</w:t>
-      </w:r>
-      <w:r>
-        <w:t xml:space="preserve">: some lines that all your programs will need - so they are created automatically. We will look at them in a moment.</w:t>
-      </w:r>
-    </w:p>
-    <w:p>
-      <w:pPr>
-        <w:pStyle w:val="BodyText"/>
-      </w:pPr>
     </w:p>
     <w:bookmarkEnd w:id="26"/>
-    <w:bookmarkStart w:id="32" w:name="header-n59"/>
+    <w:bookmarkStart w:id="32" w:name="header-n57"/>
     <w:p>
       <w:pPr>
         <w:pStyle w:val="Heading4"/>
@@ -847,7 +826,7 @@
         <w:pStyle w:val="BodyText"/>
       </w:pPr>
     </w:p>
-    <w:bookmarkStart w:id="28" w:name="header-n64"/>
+    <w:bookmarkStart w:id="28" w:name="header-n62"/>
     <w:p>
       <w:pPr>
         <w:pStyle w:val="Heading5"/>
@@ -876,8 +855,13 @@
         <w:t xml:space="preserve">. It identifies different types of programming keywords. You will find this becomes more useful as your program abiliites improve and you gain more experience.</w:t>
       </w:r>
     </w:p>
+    <w:p>
+      <w:pPr>
+        <w:pStyle w:val="BodyText"/>
+      </w:pPr>
+    </w:p>
     <w:bookmarkEnd w:id="28"/>
-    <w:bookmarkStart w:id="29" w:name="header-n67"/>
+    <w:bookmarkStart w:id="29" w:name="header-n336"/>
     <w:p>
       <w:pPr>
         <w:pStyle w:val="Heading5"/>
@@ -979,7 +963,7 @@
       </w:pPr>
     </w:p>
     <w:bookmarkEnd w:id="29"/>
-    <w:bookmarkStart w:id="30" w:name="header-n76"/>
+    <w:bookmarkStart w:id="30" w:name="header-n947"/>
     <w:p>
       <w:pPr>
         <w:pStyle w:val="Heading5"/>
@@ -1059,7 +1043,7 @@
       </w:pPr>
     </w:p>
     <w:bookmarkEnd w:id="30"/>
-    <w:bookmarkStart w:id="31" w:name="header-n85"/>
+    <w:bookmarkStart w:id="31" w:name="header-n335"/>
     <w:p>
       <w:pPr>
         <w:pStyle w:val="Heading5"/>
@@ -1281,7 +1265,7 @@
     </w:p>
     <w:bookmarkEnd w:id="31"/>
     <w:bookmarkEnd w:id="32"/>
-    <w:bookmarkStart w:id="33" w:name="header-n102"/>
+    <w:bookmarkStart w:id="33" w:name="header-n100"/>
     <w:p>
       <w:pPr>
         <w:pStyle w:val="Heading4"/>
@@ -1759,7 +1743,7 @@
       </w:pPr>
     </w:p>
     <w:bookmarkEnd w:id="33"/>
-    <w:bookmarkStart w:id="34" w:name="header-n120"/>
+    <w:bookmarkStart w:id="34" w:name="header-n118"/>
     <w:p>
       <w:pPr>
         <w:pStyle w:val="Heading4"/>
@@ -1984,6 +1968,14 @@
       <w:pPr>
         <w:numPr>
           <w:ilvl w:val="0"/>
+          <w:numId w:val="1000"/>
+        </w:numPr>
+      </w:pPr>
+    </w:p>
+    <w:p>
+      <w:pPr>
+        <w:numPr>
+          <w:ilvl w:val="0"/>
           <w:numId w:val="1010"/>
         </w:numPr>
       </w:pPr>
@@ -2050,14 +2042,6 @@
       <w:r>
         <w:t xml:space="preserve"> </w:t>
       </w:r>
-    </w:p>
-    <w:p>
-      <w:pPr>
-        <w:numPr>
-          <w:ilvl w:val="0"/>
-          <w:numId w:val="1000"/>
-        </w:numPr>
-      </w:pPr>
     </w:p>
     <w:p>
       <w:r>
@@ -2160,7 +2144,7 @@
       </w:pPr>
     </w:p>
     <w:bookmarkEnd w:id="34"/>
-    <w:bookmarkStart w:id="35" w:name="header-n155"/>
+    <w:bookmarkStart w:id="35" w:name="header-n153"/>
     <w:p>
       <w:pPr>
         <w:pStyle w:val="Heading4"/>
@@ -2376,16 +2360,7 @@
         </w:numPr>
       </w:pPr>
       <w:r>
-        <w:rPr>
-          <w:b/>
-        </w:rPr>
-        <w:t xml:space="preserve">Quick Bonus</w:t>
-      </w:r>
-      <w:r>
-        <w:t xml:space="preserve"> </w:t>
-      </w:r>
-      <w:r>
-        <w:t xml:space="preserve">- To change the icon for the application: select the project in the Solution Explorer, right click, Properties, change icon at bottom of “Application” tab (use the .ico file provided with this week’s material on the module webpage). Changing the icons only affects the executable when you run it from Windows, not when running from within Visual Studio. Try it now, it will change what you see in the task bar and in the top left of the console window.</w:t>
+        <w:t xml:space="preserve">To change the icon for the application: select the project in the Solution Explorer, right click, Properties, change icon at bottom of “Application” tab (use the .ico file provided with this week’s material on the module webpage). Changing the icons only affects the executable when you run it from Windows, not when running from within Visual Studio. Try it now, it will change what you see in the task bar and in the top left of the console window.</w:t>
       </w:r>
     </w:p>
     <w:p>
@@ -2394,7 +2369,7 @@
       </w:pPr>
     </w:p>
     <w:bookmarkEnd w:id="35"/>
-    <w:bookmarkStart w:id="36" w:name="header-n174"/>
+    <w:bookmarkStart w:id="36" w:name="header-n172"/>
     <w:p>
       <w:pPr>
         <w:pStyle w:val="Heading4"/>
@@ -2711,28 +2686,495 @@
     </w:p>
     <w:p>
       <w:pPr>
+        <w:numPr>
+          <w:ilvl w:val="0"/>
+          <w:numId w:val="1000"/>
+        </w:numPr>
+      </w:pPr>
+    </w:p>
+    <w:p>
+      <w:pPr>
+        <w:numPr>
+          <w:ilvl w:val="0"/>
+          <w:numId w:val="1000"/>
+        </w:numPr>
+      </w:pPr>
+      <w:r>
+        <w:t xml:space="preserve">In windows you can click on ReadLine and press F1 for full documentation. (note: recently you might need to create a Microsoft account to do this). Note that the documentation is written for experienced programmers and is too complex for novices so don’t worry about understanding it right now. However, it can sometimes be a good source for example code. You can also select errors in the Error List and press F1 for more info</w:t>
+      </w:r>
+    </w:p>
+    <w:p>
+      <w:pPr>
         <w:pStyle w:val="FirstParagraph"/>
       </w:pPr>
-      <w:r>
-        <w:t xml:space="preserve"> </w:t>
-      </w:r>
-      <w:r>
-        <w:t xml:space="preserve">In windows you can click on ReadLine and press F1 for full documentation. (note: recently you might need to create a Microsoft account to do this). Note that the documentation is written for experienced programmers and is too complex for novices so don’t worry about understanding it right now. However, it can sometimes be a good source for example code. You can also select errors in the Error List and press F1 for more info</w:t>
-      </w:r>
+    </w:p>
+    <w:bookmarkEnd w:id="36"/>
+    <w:bookmarkStart w:id="37" w:name="header-n194"/>
+    <w:p>
+      <w:pPr>
+        <w:pStyle w:val="Heading4"/>
+      </w:pPr>
+      <w:r>
+        <w:t xml:space="preserve">7. Now let's create another Program</w:t>
+      </w:r>
+    </w:p>
+    <w:p>
+      <w:pPr>
+        <w:pStyle w:val="FirstParagraph"/>
+      </w:pPr>
+      <w:r>
+        <w:t xml:space="preserve">Save your project (find Save All in the tool bars). Then create a new project from scratch and call it</w:t>
+      </w:r>
+      <w:r>
+        <w:t xml:space="preserve"> </w:t>
+      </w:r>
+      <w:r>
+        <w:rPr>
+          <w:b/>
+        </w:rPr>
+        <w:t xml:space="preserve">NameEntry</w:t>
+      </w:r>
+      <w:r>
+        <w:t xml:space="preserve">.</w:t>
+      </w:r>
+      <w:r>
+        <w:t xml:space="preserve"> </w:t>
+      </w:r>
+    </w:p>
+    <w:p>
+      <w:pPr>
+        <w:numPr>
+          <w:ilvl w:val="0"/>
+          <w:numId w:val="1018"/>
+        </w:numPr>
+      </w:pPr>
+      <w:r>
+        <w:t xml:space="preserve">Using your knowledge from the previous program, make this new program display your name on the screen. Remember to add a</w:t>
+      </w:r>
+      <w:r>
+        <w:t xml:space="preserve"> </w:t>
+      </w:r>
+      <w:r>
+        <w:rPr>
+          <w:rStyle w:val="VerbatimChar"/>
+        </w:rPr>
+        <w:t xml:space="preserve">Console.ReadLine();</w:t>
+      </w:r>
+      <w:r>
+        <w:t xml:space="preserve"> </w:t>
+      </w:r>
+      <w:r>
+        <w:t xml:space="preserve">statement so the program waits for you to press return before returning to Visual Studio.</w:t>
+      </w:r>
+    </w:p>
+    <w:p>
+      <w:pPr>
+        <w:numPr>
+          <w:ilvl w:val="0"/>
+          <w:numId w:val="1000"/>
+        </w:numPr>
+      </w:pPr>
+    </w:p>
+    <w:p>
+      <w:pPr>
+        <w:numPr>
+          <w:ilvl w:val="0"/>
+          <w:numId w:val="1018"/>
+        </w:numPr>
+      </w:pPr>
+      <w:r>
+        <w:t xml:space="preserve">Next we write some code that will ask the user to type their name then display it. We use the</w:t>
+      </w:r>
+      <w:r>
+        <w:t xml:space="preserve"> </w:t>
+      </w:r>
+      <w:r>
+        <w:rPr>
+          <w:rStyle w:val="VerbatimChar"/>
+        </w:rPr>
+        <w:t xml:space="preserve">ReadLine()</w:t>
+      </w:r>
+      <w:r>
+        <w:t xml:space="preserve"> </w:t>
+      </w:r>
+      <w:r>
+        <w:t xml:space="preserve">method again – this method waits for the user to type something. Before we ignored what the user typed. In the first program, we ignored what the user typed. This time we will store what they type in a</w:t>
+      </w:r>
+      <w:r>
+        <w:t xml:space="preserve"> </w:t>
+      </w:r>
+      <w:r>
+        <w:rPr>
+          <w:rStyle w:val="VerbatimChar"/>
+        </w:rPr>
+        <w:t xml:space="preserve">string</w:t>
+      </w:r>
+      <w:r>
+        <w:t xml:space="preserve"> </w:t>
+      </w:r>
+      <w:r>
+        <w:t xml:space="preserve">variable.</w:t>
+      </w:r>
+      <w:r>
+        <w:t xml:space="preserve"> </w:t>
+      </w:r>
+    </w:p>
+    <w:p>
+      <w:pPr>
+        <w:pStyle w:val="FirstParagraph"/>
+      </w:pPr>
     </w:p>
     <w:p>
       <w:pPr>
         <w:pStyle w:val="BodyText"/>
       </w:pPr>
-    </w:p>
-    <w:bookmarkEnd w:id="36"/>
-    <w:bookmarkStart w:id="37" w:name="header-n196"/>
+      <w:r>
+        <w:t xml:space="preserve">Two new concepts here, which we will see in more detail later:</w:t>
+      </w:r>
+    </w:p>
+    <w:p>
+      <w:pPr>
+        <w:numPr>
+          <w:ilvl w:val="0"/>
+          <w:numId w:val="1019"/>
+        </w:numPr>
+      </w:pPr>
+      <w:r>
+        <w:t xml:space="preserve">Think of a</w:t>
+      </w:r>
+      <w:r>
+        <w:t xml:space="preserve"> </w:t>
+      </w:r>
+      <w:r>
+        <w:rPr>
+          <w:i/>
+          <w:b/>
+        </w:rPr>
+        <w:t xml:space="preserve">variable</w:t>
+      </w:r>
+      <w:r>
+        <w:t xml:space="preserve"> </w:t>
+      </w:r>
+      <w:r>
+        <w:t xml:space="preserve">as a box with a name on it that holds some information we need in the program, in this case the name typed by the user.</w:t>
+      </w:r>
+    </w:p>
+    <w:p>
+      <w:pPr>
+        <w:numPr>
+          <w:ilvl w:val="0"/>
+          <w:numId w:val="1019"/>
+        </w:numPr>
+      </w:pPr>
+      <w:r>
+        <w:t xml:space="preserve">A</w:t>
+      </w:r>
+      <w:r>
+        <w:t xml:space="preserve"> </w:t>
+      </w:r>
+      <w:r>
+        <w:rPr>
+          <w:rStyle w:val="VerbatimChar"/>
+        </w:rPr>
+        <w:t xml:space="preserve">string</w:t>
+      </w:r>
+      <w:r>
+        <w:t xml:space="preserve"> </w:t>
+      </w:r>
+      <w:r>
+        <w:t xml:space="preserve">is a sequence of characters (</w:t>
+      </w:r>
+      <w:r>
+        <w:rPr>
+          <w:rStyle w:val="VerbatimChar"/>
+        </w:rPr>
+        <w:t xml:space="preserve">char</w:t>
+      </w:r>
+      <w:r>
+        <w:t xml:space="preserve">), which can be letters, numbers or punctuation. Just what we need to hold what the user might type.</w:t>
+      </w:r>
+    </w:p>
+    <w:p>
+      <w:pPr>
+        <w:pStyle w:val="FirstParagraph"/>
+      </w:pPr>
+    </w:p>
+    <w:p>
+      <w:pPr>
+        <w:pStyle w:val="BodyText"/>
+      </w:pPr>
+      <w:r>
+        <w:t xml:space="preserve">To do this ,we have to</w:t>
+      </w:r>
+      <w:r>
+        <w:t xml:space="preserve"> </w:t>
+      </w:r>
+      <w:r>
+        <w:rPr>
+          <w:b/>
+        </w:rPr>
+        <w:t xml:space="preserve">declare</w:t>
+      </w:r>
+      <w:r>
+        <w:t xml:space="preserve"> </w:t>
+      </w:r>
+      <w:r>
+        <w:t xml:space="preserve">a variable. We do this by stating what type of variable is it and provide give it a name. The code below is how we declare variable with a type of</w:t>
+      </w:r>
+      <w:r>
+        <w:t xml:space="preserve"> </w:t>
+      </w:r>
+      <w:r>
+        <w:rPr>
+          <w:rStyle w:val="VerbatimChar"/>
+        </w:rPr>
+        <w:t xml:space="preserve">string</w:t>
+      </w:r>
+      <w:r>
+        <w:t xml:space="preserve"> </w:t>
+      </w:r>
+      <w:r>
+        <w:t xml:space="preserve">called</w:t>
+      </w:r>
+      <w:r>
+        <w:t xml:space="preserve"> </w:t>
+      </w:r>
+      <w:r>
+        <w:rPr>
+          <w:rStyle w:val="VerbatimChar"/>
+        </w:rPr>
+        <w:t xml:space="preserve">username</w:t>
+      </w:r>
+      <w:r>
+        <w:t xml:space="preserve">:</w:t>
+      </w:r>
+    </w:p>
+    <w:p>
+      <w:pPr>
+        <w:pStyle w:val="SourceCode"/>
+      </w:pPr>
+      <w:r>
+        <w:rPr>
+          <w:rStyle w:val="NormalTok"/>
+        </w:rPr>
+        <w:t xml:space="preserve">   </w:t>
+      </w:r>
+      <w:r>
+        <w:rPr>
+          <w:rStyle w:val="DataTypeTok"/>
+        </w:rPr>
+        <w:t xml:space="preserve">string</w:t>
+      </w:r>
+      <w:r>
+        <w:rPr>
+          <w:rStyle w:val="NormalTok"/>
+        </w:rPr>
+        <w:t xml:space="preserve"> username;</w:t>
+      </w:r>
+    </w:p>
+    <w:p>
+      <w:pPr>
+        <w:pStyle w:val="FirstParagraph"/>
+      </w:pPr>
+      <w:r>
+        <w:t xml:space="preserve">Put this declaration at the start of your program (i.e. inside the braces</w:t>
+      </w:r>
+      <w:r>
+        <w:t xml:space="preserve"> </w:t>
+      </w:r>
+      <w:r>
+        <w:rPr>
+          <w:rStyle w:val="VerbatimChar"/>
+        </w:rPr>
+        <w:t xml:space="preserve">{</w:t>
+      </w:r>
+      <w:r>
+        <w:t xml:space="preserve"> </w:t>
+      </w:r>
+      <w:r>
+        <w:rPr>
+          <w:rStyle w:val="VerbatimChar"/>
+        </w:rPr>
+        <w:t xml:space="preserve">}</w:t>
+      </w:r>
+      <w:r>
+        <w:t xml:space="preserve"> </w:t>
+      </w:r>
+      <w:r>
+        <w:t xml:space="preserve">of</w:t>
+      </w:r>
+      <w:r>
+        <w:t xml:space="preserve"> </w:t>
+      </w:r>
+      <w:r>
+        <w:rPr>
+          <w:rStyle w:val="VerbatimChar"/>
+        </w:rPr>
+        <w:t xml:space="preserve">Main</w:t>
+      </w:r>
+      <w:r>
+        <w:t xml:space="preserve">, but before the Write/ReadLines statements that you have written).</w:t>
+      </w:r>
+    </w:p>
+    <w:p>
+      <w:pPr>
+        <w:numPr>
+          <w:ilvl w:val="0"/>
+          <w:numId w:val="1020"/>
+        </w:numPr>
+      </w:pPr>
+      <w:r>
+        <w:t xml:space="preserve">Now on a new line add the following statement after the delcaration you made in the previous step.</w:t>
+      </w:r>
+    </w:p>
+    <w:p>
+      <w:pPr>
+        <w:numPr>
+          <w:ilvl w:val="0"/>
+          <w:numId w:val="1000"/>
+        </w:numPr>
+        <w:pStyle w:val="SourceCode"/>
+      </w:pPr>
+      <w:r>
+        <w:rPr>
+          <w:rStyle w:val="NormalTok"/>
+        </w:rPr>
+        <w:t xml:space="preserve">username = Console.</w:t>
+      </w:r>
+      <w:r>
+        <w:rPr>
+          <w:rStyle w:val="FunctionTok"/>
+        </w:rPr>
+        <w:t xml:space="preserve">Readline</w:t>
+      </w:r>
+      <w:r>
+        <w:rPr>
+          <w:rStyle w:val="NormalTok"/>
+        </w:rPr>
+        <w:t xml:space="preserve">();</w:t>
+      </w:r>
+    </w:p>
+    <w:p>
+      <w:pPr>
+        <w:numPr>
+          <w:ilvl w:val="0"/>
+          <w:numId w:val="1000"/>
+        </w:numPr>
+      </w:pPr>
+      <w:r>
+        <w:t xml:space="preserve">This will now assign the variable</w:t>
+      </w:r>
+      <w:r>
+        <w:t xml:space="preserve"> </w:t>
+      </w:r>
+      <w:r>
+        <w:rPr>
+          <w:rStyle w:val="VerbatimChar"/>
+        </w:rPr>
+        <w:t xml:space="preserve">username</w:t>
+      </w:r>
+      <w:r>
+        <w:t xml:space="preserve"> </w:t>
+      </w:r>
+      <w:r>
+        <w:t xml:space="preserve">with the text inputted by the user as a result of the</w:t>
+      </w:r>
+      <w:r>
+        <w:t xml:space="preserve"> </w:t>
+      </w:r>
+      <w:r>
+        <w:rPr>
+          <w:rStyle w:val="VerbatimChar"/>
+        </w:rPr>
+        <w:t xml:space="preserve">Console.Readline()</w:t>
+      </w:r>
+      <w:r>
+        <w:t xml:space="preserve"> </w:t>
+      </w:r>
+      <w:r>
+        <w:t xml:space="preserve">method.</w:t>
+      </w:r>
+    </w:p>
+    <w:p>
+      <w:pPr>
+        <w:numPr>
+          <w:ilvl w:val="0"/>
+          <w:numId w:val="1020"/>
+        </w:numPr>
+      </w:pPr>
+      <w:r>
+        <w:t xml:space="preserve">Now update the</w:t>
+      </w:r>
+      <w:r>
+        <w:t xml:space="preserve"> </w:t>
+      </w:r>
+      <w:r>
+        <w:rPr>
+          <w:rStyle w:val="VerbatimChar"/>
+        </w:rPr>
+        <w:t xml:space="preserve">Console.WriteLine("Hello World");</w:t>
+      </w:r>
+      <w:r>
+        <w:t xml:space="preserve"> </w:t>
+      </w:r>
+      <w:r>
+        <w:t xml:space="preserve">statement to output the</w:t>
+      </w:r>
+      <w:r>
+        <w:t xml:space="preserve"> </w:t>
+      </w:r>
+      <w:r>
+        <w:rPr>
+          <w:rStyle w:val="VerbatimChar"/>
+        </w:rPr>
+        <w:t xml:space="preserve">username</w:t>
+      </w:r>
+      <w:r>
+        <w:t xml:space="preserve"> </w:t>
+      </w:r>
+      <w:r>
+        <w:t xml:space="preserve">variable instead. When you get it right you should be able to type your name (or anything) and the program will repeat it back at you.</w:t>
+      </w:r>
+    </w:p>
+    <w:p>
+      <w:pPr>
+        <w:numPr>
+          <w:ilvl w:val="0"/>
+          <w:numId w:val="1000"/>
+        </w:numPr>
+      </w:pPr>
+      <w:r>
+        <w:rPr>
+          <w:b/>
+        </w:rPr>
+        <w:t xml:space="preserve">Tip :</w:t>
+      </w:r>
+      <w:r>
+        <w:rPr>
+          <w:b/>
+        </w:rPr>
+        <w:t xml:space="preserve"> </w:t>
+      </w:r>
+      <w:r>
+        <w:t xml:space="preserve"> </w:t>
+      </w:r>
+      <w:r>
+        <w:t xml:space="preserve">you don’t put quotes around variable names.</w:t>
+      </w:r>
+    </w:p>
+    <w:p>
+      <w:pPr>
+        <w:pStyle w:val="FirstParagraph"/>
+      </w:pPr>
+    </w:p>
+    <w:bookmarkEnd w:id="37"/>
+    <w:bookmarkStart w:id="38" w:name="header-n222"/>
     <w:p>
       <w:pPr>
         <w:pStyle w:val="Heading4"/>
       </w:pPr>
       <w:r>
-        <w:t xml:space="preserve">7. Now let's create another Program</w:t>
+        <w:t xml:space="preserve">8. Tweaks and Changes</w:t>
       </w:r>
     </w:p>
     <w:p>
@@ -2740,16 +3182,540 @@
         <w:pStyle w:val="FirstParagraph"/>
       </w:pPr>
       <w:r>
-        <w:t xml:space="preserve">Save your project (find Save All in the tool bars). Then create a new project from scratch and call it</w:t>
-      </w:r>
-      <w:r>
-        <w:t xml:space="preserve"> </w:t>
-      </w:r>
-      <w:r>
-        <w:rPr>
-          <w:b/>
-        </w:rPr>
-        <w:t xml:space="preserve">NameEntry</w:t>
+        <w:t xml:space="preserve">Now let's make some improvements to the user interface.</w:t>
+      </w:r>
+    </w:p>
+    <w:p>
+      <w:pPr>
+        <w:numPr>
+          <w:ilvl w:val="0"/>
+          <w:numId w:val="1021"/>
+        </w:numPr>
+      </w:pPr>
+      <w:r>
+        <w:t xml:space="preserve">Use some more</w:t>
+      </w:r>
+      <w:r>
+        <w:t xml:space="preserve"> </w:t>
+      </w:r>
+      <w:r>
+        <w:rPr>
+          <w:rStyle w:val="VerbatimChar"/>
+        </w:rPr>
+        <w:t xml:space="preserve">WriteLine</w:t>
+      </w:r>
+      <w:r>
+        <w:t xml:space="preserve"> </w:t>
+      </w:r>
+      <w:r>
+        <w:t xml:space="preserve">statements to make the program display</w:t>
+      </w:r>
+      <w:r>
+        <w:t xml:space="preserve"> </w:t>
+      </w:r>
+      <w:r>
+        <w:rPr>
+          <w:rStyle w:val="VerbatimChar"/>
+        </w:rPr>
+        <w:t xml:space="preserve">"Enter your Name"</w:t>
+      </w:r>
+      <w:r>
+        <w:t xml:space="preserve"> </w:t>
+      </w:r>
+      <w:r>
+        <w:t xml:space="preserve">before it requests the user to input text into the console. Also display the text</w:t>
+      </w:r>
+      <w:r>
+        <w:t xml:space="preserve"> </w:t>
+      </w:r>
+      <w:r>
+        <w:rPr>
+          <w:rStyle w:val="VerbatimChar"/>
+        </w:rPr>
+        <w:t xml:space="preserve">"Hello"</w:t>
+      </w:r>
+      <w:r>
+        <w:t xml:space="preserve"> </w:t>
+      </w:r>
+      <w:r>
+        <w:t xml:space="preserve">before displaying the user's name.</w:t>
+      </w:r>
+    </w:p>
+    <w:p>
+      <w:pPr>
+        <w:numPr>
+          <w:ilvl w:val="0"/>
+          <w:numId w:val="1000"/>
+        </w:numPr>
+      </w:pPr>
+    </w:p>
+    <w:p>
+      <w:pPr>
+        <w:numPr>
+          <w:ilvl w:val="0"/>
+          <w:numId w:val="1021"/>
+        </w:numPr>
+      </w:pPr>
+      <w:r>
+        <w:t xml:space="preserve">The</w:t>
+      </w:r>
+      <w:r>
+        <w:t xml:space="preserve"> </w:t>
+      </w:r>
+      <w:r>
+        <w:rPr>
+          <w:rStyle w:val="VerbatimChar"/>
+        </w:rPr>
+        <w:t xml:space="preserve">WriteLine</w:t>
+      </w:r>
+      <w:r>
+        <w:t xml:space="preserve"> </w:t>
+      </w:r>
+      <w:r>
+        <w:t xml:space="preserve">method always moves to a new line. There is also another method</w:t>
+      </w:r>
+      <w:r>
+        <w:t xml:space="preserve"> </w:t>
+      </w:r>
+      <w:r>
+        <w:rPr>
+          <w:rStyle w:val="VerbatimChar"/>
+        </w:rPr>
+        <w:t xml:space="preserve">Write</w:t>
+      </w:r>
+      <w:r>
+        <w:t xml:space="preserve"> </w:t>
+      </w:r>
+      <w:r>
+        <w:t xml:space="preserve">that doees not. Using this information update your program using</w:t>
+      </w:r>
+      <w:r>
+        <w:t xml:space="preserve"> </w:t>
+      </w:r>
+      <w:r>
+        <w:rPr>
+          <w:rStyle w:val="VerbatimChar"/>
+        </w:rPr>
+        <w:t xml:space="preserve">Write</w:t>
+      </w:r>
+      <w:r>
+        <w:t xml:space="preserve"> </w:t>
+      </w:r>
+      <w:r>
+        <w:t xml:space="preserve">and</w:t>
+      </w:r>
+      <w:r>
+        <w:t xml:space="preserve"> </w:t>
+      </w:r>
+      <w:r>
+        <w:rPr>
+          <w:rStyle w:val="VerbatimChar"/>
+        </w:rPr>
+        <w:t xml:space="preserve">WriteLine</w:t>
+      </w:r>
+      <w:r>
+        <w:t xml:space="preserve"> </w:t>
+      </w:r>
+      <w:r>
+        <w:t xml:space="preserve">methods so that the console output looks like the example below:</w:t>
+      </w:r>
+    </w:p>
+    <w:p>
+      <w:pPr>
+        <w:numPr>
+          <w:ilvl w:val="0"/>
+          <w:numId w:val="1000"/>
+        </w:numPr>
+        <w:pStyle w:val="SourceCode"/>
+      </w:pPr>
+      <w:r>
+        <w:rPr>
+          <w:rStyle w:val="VerbatimChar"/>
+        </w:rPr>
+        <w:t xml:space="preserve">Enter your name : [User inputs their name]</w:t>
+      </w:r>
+      <w:r>
+        <w:br/>
+      </w:r>
+      <w:r>
+        <w:rPr>
+          <w:rStyle w:val="VerbatimChar"/>
+        </w:rPr>
+        <w:t xml:space="preserve">Hello, [user's name appears here] </w:t>
+      </w:r>
+    </w:p>
+    <w:p>
+      <w:pPr>
+        <w:numPr>
+          <w:ilvl w:val="0"/>
+          <w:numId w:val="1000"/>
+        </w:numPr>
+      </w:pPr>
+      <w:r>
+        <w:t xml:space="preserve"> </w:t>
+      </w:r>
+      <w:r>
+        <w:rPr>
+          <w:b/>
+        </w:rPr>
+        <w:t xml:space="preserve">Note:</w:t>
+      </w:r>
+      <w:r>
+        <w:t xml:space="preserve"> </w:t>
+      </w:r>
+      <w:r>
+        <w:t xml:space="preserve">the squared brackets represent input from the user.</w:t>
+      </w:r>
+    </w:p>
+    <w:p>
+      <w:pPr>
+        <w:numPr>
+          <w:ilvl w:val="0"/>
+          <w:numId w:val="1000"/>
+        </w:numPr>
+      </w:pPr>
+    </w:p>
+    <w:p>
+      <w:pPr>
+        <w:numPr>
+          <w:ilvl w:val="0"/>
+          <w:numId w:val="1021"/>
+        </w:numPr>
+      </w:pPr>
+      <w:r>
+        <w:t xml:space="preserve">We can write out text and variables together. Examine the following statement:</w:t>
+      </w:r>
+    </w:p>
+    <w:p>
+      <w:pPr>
+        <w:numPr>
+          <w:ilvl w:val="0"/>
+          <w:numId w:val="1000"/>
+        </w:numPr>
+        <w:pStyle w:val="SourceCode"/>
+      </w:pPr>
+      <w:r>
+        <w:rPr>
+          <w:rStyle w:val="NormalTok"/>
+        </w:rPr>
+        <w:t xml:space="preserve">Console.</w:t>
+      </w:r>
+      <w:r>
+        <w:rPr>
+          <w:rStyle w:val="FunctionTok"/>
+        </w:rPr>
+        <w:t xml:space="preserve">WriteLine</w:t>
+      </w:r>
+      <w:r>
+        <w:rPr>
+          <w:rStyle w:val="NormalTok"/>
+        </w:rPr>
+        <w:t xml:space="preserve">(</w:t>
+      </w:r>
+      <w:r>
+        <w:rPr>
+          <w:rStyle w:val="StringTok"/>
+        </w:rPr>
+        <w:t xml:space="preserve">"Your name is: {0}"</w:t>
+      </w:r>
+      <w:r>
+        <w:rPr>
+          <w:rStyle w:val="NormalTok"/>
+        </w:rPr>
+        <w:t xml:space="preserve">, username);</w:t>
+      </w:r>
+    </w:p>
+    <w:p>
+      <w:pPr>
+        <w:numPr>
+          <w:ilvl w:val="0"/>
+          <w:numId w:val="1000"/>
+        </w:numPr>
+      </w:pPr>
+      <w:r>
+        <w:t xml:space="preserve">This statement will replace the</w:t>
+      </w:r>
+      <w:r>
+        <w:t xml:space="preserve"> </w:t>
+      </w:r>
+      <w:r>
+        <w:rPr>
+          <w:rStyle w:val="VerbatimChar"/>
+        </w:rPr>
+        <w:t xml:space="preserve">{0}</w:t>
+      </w:r>
+      <w:r>
+        <w:t xml:space="preserve"> </w:t>
+      </w:r>
+      <w:r>
+        <w:t xml:space="preserve">with the values of the</w:t>
+      </w:r>
+      <w:r>
+        <w:t xml:space="preserve"> </w:t>
+      </w:r>
+      <w:r>
+        <w:rPr>
+          <w:rStyle w:val="VerbatimChar"/>
+        </w:rPr>
+        <w:t xml:space="preserve">username</w:t>
+      </w:r>
+      <w:r>
+        <w:t xml:space="preserve"> </w:t>
+      </w:r>
+      <w:r>
+        <w:t xml:space="preserve">variable. This saves us having to write two statements to achieve this. You can also use</w:t>
+      </w:r>
+      <w:r>
+        <w:t xml:space="preserve"> </w:t>
+      </w:r>
+      <w:r>
+        <w:rPr>
+          <w:rStyle w:val="VerbatimChar"/>
+        </w:rPr>
+        <w:t xml:space="preserve">{1}</w:t>
+      </w:r>
+      <w:r>
+        <w:t xml:space="preserve">,</w:t>
+      </w:r>
+      <w:r>
+        <w:t xml:space="preserve"> </w:t>
+      </w:r>
+      <w:r>
+        <w:rPr>
+          <w:rStyle w:val="VerbatimChar"/>
+        </w:rPr>
+        <w:t xml:space="preserve">{2}</w:t>
+      </w:r>
+      <w:r>
+        <w:t xml:space="preserve"> </w:t>
+      </w:r>
+      <w:r>
+        <w:t xml:space="preserve">etc. and add even more variables. However, there is no similar thing for the</w:t>
+      </w:r>
+      <w:r>
+        <w:t xml:space="preserve"> </w:t>
+      </w:r>
+      <w:r>
+        <w:rPr>
+          <w:rStyle w:val="VerbatimChar"/>
+        </w:rPr>
+        <w:t xml:space="preserve">ReadLine</w:t>
+      </w:r>
+      <w:r>
+        <w:t xml:space="preserve"> </w:t>
+      </w:r>
+      <w:r>
+        <w:t xml:space="preserve">method.</w:t>
+      </w:r>
+    </w:p>
+    <w:p>
+      <w:pPr>
+        <w:numPr>
+          <w:ilvl w:val="0"/>
+          <w:numId w:val="1000"/>
+        </w:numPr>
+      </w:pPr>
+      <w:r>
+        <w:t xml:space="preserve">Now update your program to have the user to input their</w:t>
+      </w:r>
+      <w:r>
+        <w:t xml:space="preserve"> </w:t>
+      </w:r>
+      <w:r>
+        <w:rPr>
+          <w:b/>
+        </w:rPr>
+        <w:t xml:space="preserve">first</w:t>
+      </w:r>
+      <w:r>
+        <w:t xml:space="preserve"> </w:t>
+      </w:r>
+      <w:r>
+        <w:t xml:space="preserve">and</w:t>
+      </w:r>
+      <w:r>
+        <w:t xml:space="preserve"> </w:t>
+      </w:r>
+      <w:r>
+        <w:rPr>
+          <w:b/>
+        </w:rPr>
+        <w:t xml:space="preserve">second</w:t>
+      </w:r>
+      <w:r>
+        <w:t xml:space="preserve"> </w:t>
+      </w:r>
+      <w:r>
+        <w:t xml:space="preserve">name separately. You will need two</w:t>
+      </w:r>
+      <w:r>
+        <w:t xml:space="preserve"> </w:t>
+      </w:r>
+      <w:r>
+        <w:rPr>
+          <w:rStyle w:val="VerbatimChar"/>
+        </w:rPr>
+        <w:t xml:space="preserve">string</w:t>
+      </w:r>
+      <w:r>
+        <w:t xml:space="preserve"> </w:t>
+      </w:r>
+      <w:r>
+        <w:t xml:space="preserve">variables. Use the statement above to write the names out in reverse order. It should look like the example below.</w:t>
+      </w:r>
+    </w:p>
+    <w:p>
+      <w:pPr>
+        <w:numPr>
+          <w:ilvl w:val="0"/>
+          <w:numId w:val="1000"/>
+        </w:numPr>
+        <w:pStyle w:val="SourceCode"/>
+      </w:pPr>
+      <w:r>
+        <w:rPr>
+          <w:rStyle w:val="VerbatimChar"/>
+        </w:rPr>
+        <w:t xml:space="preserve">You are Campbell, Daniel</w:t>
+      </w:r>
+    </w:p>
+    <w:p>
+      <w:pPr>
+        <w:numPr>
+          <w:ilvl w:val="0"/>
+          <w:numId w:val="1000"/>
+        </w:numPr>
+      </w:pPr>
+    </w:p>
+    <w:p>
+      <w:pPr>
+        <w:numPr>
+          <w:ilvl w:val="0"/>
+          <w:numId w:val="1021"/>
+        </w:numPr>
+      </w:pPr>
+      <w:r>
+        <w:t xml:space="preserve">Finally, output the names in upper case using</w:t>
+      </w:r>
+      <w:r>
+        <w:t xml:space="preserve"> </w:t>
+      </w:r>
+      <w:r>
+        <w:rPr>
+          <w:rStyle w:val="VerbatimChar"/>
+        </w:rPr>
+        <w:t xml:space="preserve">&lt;variableName&gt;.ToUpper()</w:t>
+      </w:r>
+      <w:r>
+        <w:t xml:space="preserve">Replacing</w:t>
+      </w:r>
+      <w:r>
+        <w:t xml:space="preserve"> </w:t>
+      </w:r>
+      <w:r>
+        <w:rPr>
+          <w:rStyle w:val="VerbatimChar"/>
+        </w:rPr>
+        <w:t xml:space="preserve">&lt;variableName&gt;</w:t>
+      </w:r>
+      <w:r>
+        <w:t xml:space="preserve"> </w:t>
+      </w:r>
+      <w:r>
+        <w:t xml:space="preserve">with those you have chosen to represent the user's first and second name. There are many supporting</w:t>
+      </w:r>
+      <w:r>
+        <w:t xml:space="preserve"> </w:t>
+      </w:r>
+      <w:r>
+        <w:rPr>
+          <w:b/>
+        </w:rPr>
+        <w:t xml:space="preserve">methods</w:t>
+      </w:r>
+      <w:r>
+        <w:t xml:space="preserve"> </w:t>
+      </w:r>
+      <w:r>
+        <w:t xml:space="preserve">like this in C#. Too many to go through in this module, but a few convenient ones will be introduced as we progress</w:t>
+      </w:r>
+    </w:p>
+    <w:p>
+      <w:pPr>
+        <w:numPr>
+          <w:ilvl w:val="0"/>
+          <w:numId w:val="1000"/>
+        </w:numPr>
+      </w:pPr>
+    </w:p>
+    <w:p>
+      <w:pPr>
+        <w:numPr>
+          <w:ilvl w:val="0"/>
+          <w:numId w:val="1021"/>
+        </w:numPr>
+      </w:pPr>
+      <w:r>
+        <w:t xml:space="preserve">Save your work!</w:t>
+      </w:r>
+    </w:p>
+    <w:p>
+      <w:pPr>
+        <w:pStyle w:val="FirstParagraph"/>
+      </w:pPr>
+    </w:p>
+    <w:bookmarkEnd w:id="38"/>
+    <w:bookmarkStart w:id="39" w:name="header-n245"/>
+    <w:p>
+      <w:pPr>
+        <w:pStyle w:val="Heading4"/>
+      </w:pPr>
+      <w:r>
+        <w:t xml:space="preserve">9. Working with Numbers</w:t>
+      </w:r>
+    </w:p>
+    <w:p>
+      <w:pPr>
+        <w:pStyle w:val="FirstParagraph"/>
+      </w:pPr>
+      <w:r>
+        <w:t xml:space="preserve">Create another new project, this time call is</w:t>
+      </w:r>
+      <w:r>
+        <w:t xml:space="preserve"> </w:t>
+      </w:r>
+      <w:r>
+        <w:rPr>
+          <w:b/>
+        </w:rPr>
+        <w:t xml:space="preserve">SimpleOperators</w:t>
+      </w:r>
+      <w:r>
+        <w:t xml:space="preserve">. Now in the last project we used</w:t>
+      </w:r>
+      <w:r>
+        <w:t xml:space="preserve"> </w:t>
+      </w:r>
+      <w:r>
+        <w:rPr>
+          <w:rStyle w:val="VerbatimChar"/>
+        </w:rPr>
+        <w:t xml:space="preserve">string</w:t>
+      </w:r>
+      <w:r>
+        <w:t xml:space="preserve"> </w:t>
+      </w:r>
+      <w:r>
+        <w:t xml:space="preserve">variables to hold text. Here we are going to become famialir with our first numerical variable the</w:t>
+      </w:r>
+      <w:r>
+        <w:t xml:space="preserve"> </w:t>
+      </w:r>
+      <w:r>
+        <w:rPr>
+          <w:b/>
+        </w:rPr>
+        <w:t xml:space="preserve">Integer</w:t>
       </w:r>
       <w:r>
         <w:t xml:space="preserve">.</w:t>
@@ -2762,119 +3728,199 @@
       <w:pPr>
         <w:numPr>
           <w:ilvl w:val="0"/>
-          <w:numId w:val="1018"/>
-        </w:numPr>
-      </w:pPr>
-      <w:r>
-        <w:t xml:space="preserve">Using your knowledge from the previous program, make this new program display your name on the screen. Remember to add a</w:t>
-      </w:r>
-      <w:r>
-        <w:t xml:space="preserve"> </w:t>
-      </w:r>
-      <w:r>
-        <w:rPr>
-          <w:rStyle w:val="VerbatimChar"/>
-        </w:rPr>
-        <w:t xml:space="preserve">Console.ReadLine();</w:t>
-      </w:r>
-      <w:r>
-        <w:t xml:space="preserve"> </w:t>
-      </w:r>
-      <w:r>
-        <w:t xml:space="preserve">statement so the program waits for you to press return before returning to Visual Studio.</w:t>
-      </w:r>
-    </w:p>
-    <w:p>
-      <w:pPr>
-        <w:numPr>
-          <w:ilvl w:val="0"/>
-          <w:numId w:val="1018"/>
-        </w:numPr>
-      </w:pPr>
-      <w:r>
-        <w:t xml:space="preserve">Next we write some code that will ask the user to type their name then display it. We use the</w:t>
-      </w:r>
-      <w:r>
-        <w:t xml:space="preserve"> </w:t>
-      </w:r>
-      <w:r>
-        <w:rPr>
-          <w:rStyle w:val="VerbatimChar"/>
-        </w:rPr>
-        <w:t xml:space="preserve">ReadLine()</w:t>
-      </w:r>
-      <w:r>
-        <w:t xml:space="preserve"> </w:t>
-      </w:r>
-      <w:r>
-        <w:t xml:space="preserve">method again – this method waits for the user to type something. Before we ignored what the user typed. In the first program, we ignored what the user typed. This time we will store what they type in a</w:t>
-      </w:r>
-      <w:r>
-        <w:t xml:space="preserve"> </w:t>
-      </w:r>
-      <w:r>
-        <w:rPr>
-          <w:rStyle w:val="VerbatimChar"/>
+          <w:numId w:val="1022"/>
+        </w:numPr>
+      </w:pPr>
+      <w:r>
+        <w:t xml:space="preserve">In C# we use the keyword</w:t>
+      </w:r>
+      <w:r>
+        <w:t xml:space="preserve"> </w:t>
+      </w:r>
+      <w:r>
+        <w:rPr>
+          <w:rStyle w:val="VerbatimChar"/>
+        </w:rPr>
+        <w:t xml:space="preserve">int</w:t>
+      </w:r>
+      <w:r>
+        <w:t xml:space="preserve"> </w:t>
+      </w:r>
+      <w:r>
+        <w:t xml:space="preserve">to declare an integer variable. In your new project's</w:t>
+      </w:r>
+      <w:r>
+        <w:t xml:space="preserve"> </w:t>
+      </w:r>
+      <w:r>
+        <w:rPr>
+          <w:rStyle w:val="VerbatimChar"/>
+        </w:rPr>
+        <w:t xml:space="preserve">Main</w:t>
+      </w:r>
+      <w:r>
+        <w:t xml:space="preserve"> </w:t>
+      </w:r>
+      <w:r>
+        <w:t xml:space="preserve">method declare an integer variable called</w:t>
+      </w:r>
+      <w:r>
+        <w:t xml:space="preserve"> </w:t>
+      </w:r>
+      <w:r>
+        <w:rPr>
+          <w:rStyle w:val="VerbatimChar"/>
+        </w:rPr>
+        <w:t xml:space="preserve">userHeight</w:t>
+      </w:r>
+      <w:r>
+        <w:t xml:space="preserve"> </w:t>
+      </w:r>
+      <w:r>
+        <w:t xml:space="preserve">, as shown below:</w:t>
+      </w:r>
+    </w:p>
+    <w:p>
+      <w:pPr>
+        <w:numPr>
+          <w:ilvl w:val="0"/>
+          <w:numId w:val="1000"/>
+        </w:numPr>
+        <w:pStyle w:val="SourceCode"/>
+      </w:pPr>
+      <w:r>
+        <w:rPr>
+          <w:rStyle w:val="DataTypeTok"/>
+        </w:rPr>
+        <w:t xml:space="preserve">int</w:t>
+      </w:r>
+      <w:r>
+        <w:rPr>
+          <w:rStyle w:val="NormalTok"/>
+        </w:rPr>
+        <w:t xml:space="preserve"> userHeight;</w:t>
+      </w:r>
+    </w:p>
+    <w:p>
+      <w:pPr>
+        <w:numPr>
+          <w:ilvl w:val="0"/>
+          <w:numId w:val="1000"/>
+        </w:numPr>
+      </w:pPr>
+    </w:p>
+    <w:p>
+      <w:pPr>
+        <w:numPr>
+          <w:ilvl w:val="0"/>
+          <w:numId w:val="1022"/>
+        </w:numPr>
+      </w:pPr>
+      <w:r>
+        <w:t xml:space="preserve">In this program we’re going to ask the user for their own height (just a number, let’s assume it’s in cm) and the heights of their two neighbours. To input a number from the user in C# we have them input a string and then we convert that string to a number. Add the following code to your program to do that:</w:t>
+      </w:r>
+    </w:p>
+    <w:p>
+      <w:pPr>
+        <w:numPr>
+          <w:ilvl w:val="0"/>
+          <w:numId w:val="1000"/>
+        </w:numPr>
+        <w:pStyle w:val="SourceCode"/>
+      </w:pPr>
+      <w:r>
+        <w:rPr>
+          <w:rStyle w:val="DataTypeTok"/>
         </w:rPr>
         <w:t xml:space="preserve">string</w:t>
       </w:r>
       <w:r>
-        <w:t xml:space="preserve"> </w:t>
-      </w:r>
-      <w:r>
-        <w:t xml:space="preserve">variable.</w:t>
-      </w:r>
-      <w:r>
-        <w:t xml:space="preserve"> </w:t>
-      </w:r>
-    </w:p>
-    <w:p>
-      <w:pPr>
-        <w:pStyle w:val="FirstParagraph"/>
-      </w:pPr>
-      <w:r>
-        <w:t xml:space="preserve"> </w:t>
-      </w:r>
-      <w:r>
-        <w:t xml:space="preserve">Two new concepts here, which we will see in more detail later:</w:t>
-      </w:r>
-    </w:p>
-    <w:p>
-      <w:pPr>
-        <w:numPr>
-          <w:ilvl w:val="0"/>
-          <w:numId w:val="1019"/>
-        </w:numPr>
-      </w:pPr>
-      <w:r>
-        <w:t xml:space="preserve">Think of a</w:t>
-      </w:r>
-      <w:r>
-        <w:t xml:space="preserve"> </w:t>
-      </w:r>
-      <w:r>
-        <w:rPr>
-          <w:i/>
-          <w:b/>
-        </w:rPr>
-        <w:t xml:space="preserve">variable</w:t>
-      </w:r>
-      <w:r>
-        <w:t xml:space="preserve"> </w:t>
-      </w:r>
-      <w:r>
-        <w:t xml:space="preserve">as a box with a name on it that holds some information we need in the program, in this case the name typed by the user.</w:t>
-      </w:r>
-    </w:p>
-    <w:p>
-      <w:pPr>
-        <w:numPr>
-          <w:ilvl w:val="0"/>
-          <w:numId w:val="1019"/>
-        </w:numPr>
-      </w:pPr>
-      <w:r>
-        <w:t xml:space="preserve">A</w:t>
+        <w:rPr>
+          <w:rStyle w:val="NormalTok"/>
+        </w:rPr>
+        <w:t xml:space="preserve"> heightString;</w:t>
+      </w:r>
+      <w:r>
+        <w:br/>
+      </w:r>
+      <w:r>
+        <w:rPr>
+          <w:rStyle w:val="NormalTok"/>
+        </w:rPr>
+        <w:t xml:space="preserve">heightString = Console.</w:t>
+      </w:r>
+      <w:r>
+        <w:rPr>
+          <w:rStyle w:val="FunctionTok"/>
+        </w:rPr>
+        <w:t xml:space="preserve">ReadLine</w:t>
+      </w:r>
+      <w:r>
+        <w:rPr>
+          <w:rStyle w:val="NormalTok"/>
+        </w:rPr>
+        <w:t xml:space="preserve">();</w:t>
+      </w:r>
+      <w:r>
+        <w:br/>
+      </w:r>
+      <w:r>
+        <w:rPr>
+          <w:rStyle w:val="NormalTok"/>
+        </w:rPr>
+        <w:t xml:space="preserve">userHeight = </w:t>
+      </w:r>
+      <w:r>
+        <w:rPr>
+          <w:rStyle w:val="DataTypeTok"/>
+        </w:rPr>
+        <w:t xml:space="preserve">int</w:t>
+      </w:r>
+      <w:r>
+        <w:rPr>
+          <w:rStyle w:val="NormalTok"/>
+        </w:rPr>
+        <w:t xml:space="preserve">.</w:t>
+      </w:r>
+      <w:r>
+        <w:rPr>
+          <w:rStyle w:val="FunctionTok"/>
+        </w:rPr>
+        <w:t xml:space="preserve">Parse</w:t>
+      </w:r>
+      <w:r>
+        <w:rPr>
+          <w:rStyle w:val="NormalTok"/>
+        </w:rPr>
+        <w:t xml:space="preserve">(heightString);</w:t>
+      </w:r>
+    </w:p>
+    <w:p>
+      <w:pPr>
+        <w:numPr>
+          <w:ilvl w:val="0"/>
+          <w:numId w:val="1000"/>
+        </w:numPr>
+      </w:pPr>
+    </w:p>
+    <w:p>
+      <w:pPr>
+        <w:numPr>
+          <w:ilvl w:val="0"/>
+          <w:numId w:val="1000"/>
+        </w:numPr>
+      </w:pPr>
+      <w:r>
+        <w:rPr>
+          <w:b/>
+        </w:rPr>
+        <w:t xml:space="preserve">So why can't we just use the number how it is typed in by the user?</w:t>
+      </w:r>
+      <w:r>
+        <w:t xml:space="preserve"> </w:t>
+      </w:r>
+      <w:r>
+        <w:t xml:space="preserve">Well, most programming languages don’t see strings as numbers, even if that’s what they contain. A</w:t>
       </w:r>
       <w:r>
         <w:t xml:space="preserve"> </w:t>
@@ -2889,158 +3935,49 @@
         <w:t xml:space="preserve"> </w:t>
       </w:r>
       <w:r>
-        <w:t xml:space="preserve">is a sequence of characters (</w:t>
-      </w:r>
-      <w:r>
-        <w:rPr>
-          <w:rStyle w:val="VerbatimChar"/>
-        </w:rPr>
-        <w:t xml:space="preserve">char</w:t>
-      </w:r>
-      <w:r>
-        <w:t xml:space="preserve">), which can be letters, numbers or punctuation. Just what we need to hold what the user might type.</w:t>
-      </w:r>
-    </w:p>
-    <w:p>
-      <w:pPr>
-        <w:pStyle w:val="FirstParagraph"/>
-      </w:pPr>
-      <w:r>
-        <w:t xml:space="preserve"> </w:t>
-      </w:r>
-    </w:p>
-    <w:p>
-      <w:pPr>
-        <w:pStyle w:val="BodyText"/>
-      </w:pPr>
-      <w:r>
-        <w:t xml:space="preserve"> </w:t>
-      </w:r>
-      <w:r>
-        <w:t xml:space="preserve">To do this ,we have to</w:t>
-      </w:r>
-      <w:r>
-        <w:t xml:space="preserve"> </w:t>
-      </w:r>
-      <w:r>
-        <w:rPr>
-          <w:b/>
-        </w:rPr>
-        <w:t xml:space="preserve">declare</w:t>
-      </w:r>
-      <w:r>
-        <w:t xml:space="preserve"> </w:t>
-      </w:r>
-      <w:r>
-        <w:t xml:space="preserve">a variable. We do this by stating what type of variable is it and provide give it a name. The code below is how we declare variable with a type of</w:t>
-      </w:r>
-      <w:r>
-        <w:t xml:space="preserve"> </w:t>
-      </w:r>
-      <w:r>
-        <w:rPr>
-          <w:rStyle w:val="VerbatimChar"/>
-        </w:rPr>
-        <w:t xml:space="preserve">string</w:t>
-      </w:r>
-      <w:r>
-        <w:t xml:space="preserve"> </w:t>
-      </w:r>
-      <w:r>
-        <w:t xml:space="preserve">called</w:t>
-      </w:r>
-      <w:r>
-        <w:t xml:space="preserve"> </w:t>
-      </w:r>
-      <w:r>
-        <w:rPr>
-          <w:rStyle w:val="VerbatimChar"/>
-        </w:rPr>
-        <w:t xml:space="preserve">username</w:t>
-      </w:r>
-      <w:r>
-        <w:t xml:space="preserve">:</w:t>
-      </w:r>
-    </w:p>
-    <w:p>
-      <w:pPr>
-        <w:pStyle w:val="SourceCode"/>
-      </w:pPr>
-      <w:r>
-        <w:rPr>
-          <w:rStyle w:val="NormalTok"/>
-        </w:rPr>
-        <w:t xml:space="preserve">   </w:t>
-      </w:r>
-      <w:r>
-        <w:rPr>
-          <w:rStyle w:val="DataTypeTok"/>
-        </w:rPr>
-        <w:t xml:space="preserve">string</w:t>
-      </w:r>
-      <w:r>
-        <w:rPr>
-          <w:rStyle w:val="NormalTok"/>
-        </w:rPr>
-        <w:t xml:space="preserve"> username;</w:t>
-      </w:r>
-    </w:p>
-    <w:p>
-      <w:pPr>
-        <w:pStyle w:val="FirstParagraph"/>
-      </w:pPr>
-      <w:r>
-        <w:t xml:space="preserve"> </w:t>
-      </w:r>
-      <w:r>
-        <w:t xml:space="preserve">Put this declaration at the start of your program (i.e. inside the braces</w:t>
-      </w:r>
-      <w:r>
-        <w:t xml:space="preserve"> </w:t>
-      </w:r>
-      <w:r>
-        <w:rPr>
-          <w:rStyle w:val="VerbatimChar"/>
-        </w:rPr>
-        <w:t xml:space="preserve">{</w:t>
-      </w:r>
-      <w:r>
-        <w:t xml:space="preserve"> </w:t>
-      </w:r>
-      <w:r>
-        <w:rPr>
-          <w:rStyle w:val="VerbatimChar"/>
-        </w:rPr>
-        <w:t xml:space="preserve">}</w:t>
-      </w:r>
-      <w:r>
-        <w:t xml:space="preserve"> </w:t>
-      </w:r>
-      <w:r>
-        <w:t xml:space="preserve">of</w:t>
-      </w:r>
-      <w:r>
-        <w:t xml:space="preserve"> </w:t>
-      </w:r>
-      <w:r>
-        <w:rPr>
-          <w:rStyle w:val="VerbatimChar"/>
-        </w:rPr>
-        <w:t xml:space="preserve">Main</w:t>
-      </w:r>
-      <w:r>
-        <w:t xml:space="preserve">, but before the Write/ReadLines statements that you have written).</w:t>
-      </w:r>
-    </w:p>
-    <w:p>
-      <w:pPr>
-        <w:numPr>
-          <w:ilvl w:val="0"/>
-          <w:numId w:val="1020"/>
-        </w:numPr>
-      </w:pPr>
-      <w:r>
-        <w:t xml:space="preserve">Now on a new line add the following statement after the delcaration you made in the previous step.</w:t>
+        <w:t xml:space="preserve">is a sequence of</w:t>
+      </w:r>
+      <w:r>
+        <w:t xml:space="preserve"> </w:t>
+      </w:r>
+      <w:r>
+        <w:rPr>
+          <w:b/>
+        </w:rPr>
+        <w:t xml:space="preserve">characters</w:t>
+      </w:r>
+      <w:r>
+        <w:t xml:space="preserve">. A character is a letter, digit or punctuation mark. Interpreting the meaning of a sequence of characters is called</w:t>
+      </w:r>
+      <w:r>
+        <w:t xml:space="preserve"> </w:t>
+      </w:r>
+      <w:r>
+        <w:rPr>
+          <w:b/>
+        </w:rPr>
+        <w:t xml:space="preserve">parsing</w:t>
+      </w:r>
+      <w:r>
+        <w:t xml:space="preserve">. So we use a C# library</w:t>
+      </w:r>
+      <w:r>
+        <w:t xml:space="preserve"> </w:t>
+      </w:r>
+      <w:r>
+        <w:rPr>
+          <w:rStyle w:val="VerbatimChar"/>
+        </w:rPr>
+        <w:t xml:space="preserve">Parse</w:t>
+      </w:r>
+      <w:r>
+        <w:t xml:space="preserve"> </w:t>
+      </w:r>
+      <w:r>
+        <w:t xml:space="preserve">method to interpret our string as a number – this method will read the digits one at a time and form the number. It will also spot problems, for example if we type letters instead of numbers.</w:t>
+      </w:r>
+      <w:r>
+        <w:t xml:space="preserve"> </w:t>
       </w:r>
     </w:p>
     <w:p>
@@ -3049,688 +3986,30 @@
           <w:ilvl w:val="0"/>
           <w:numId w:val="1000"/>
         </w:numPr>
-        <w:pStyle w:val="SourceCode"/>
-      </w:pPr>
-      <w:r>
-        <w:rPr>
-          <w:rStyle w:val="NormalTok"/>
-        </w:rPr>
-        <w:t xml:space="preserve">username = Console.</w:t>
-      </w:r>
-      <w:r>
-        <w:rPr>
-          <w:rStyle w:val="FunctionTok"/>
-        </w:rPr>
-        <w:t xml:space="preserve">Readline</w:t>
-      </w:r>
-      <w:r>
-        <w:rPr>
-          <w:rStyle w:val="NormalTok"/>
-        </w:rPr>
-        <w:t xml:space="preserve">();</w:t>
-      </w:r>
-    </w:p>
-    <w:p>
-      <w:pPr>
-        <w:numPr>
-          <w:ilvl w:val="0"/>
-          <w:numId w:val="1000"/>
-        </w:numPr>
-      </w:pPr>
-      <w:r>
-        <w:t xml:space="preserve">This will now assign the variable</w:t>
-      </w:r>
-      <w:r>
-        <w:t xml:space="preserve"> </w:t>
-      </w:r>
-      <w:r>
-        <w:rPr>
-          <w:rStyle w:val="VerbatimChar"/>
-        </w:rPr>
-        <w:t xml:space="preserve">username</w:t>
-      </w:r>
-      <w:r>
-        <w:t xml:space="preserve"> </w:t>
-      </w:r>
-      <w:r>
-        <w:t xml:space="preserve">with the text inputted by the user as a result of the</w:t>
-      </w:r>
-      <w:r>
-        <w:t xml:space="preserve"> </w:t>
-      </w:r>
-      <w:r>
-        <w:rPr>
-          <w:rStyle w:val="VerbatimChar"/>
-        </w:rPr>
-        <w:t xml:space="preserve">Console.Readline()</w:t>
-      </w:r>
-      <w:r>
-        <w:t xml:space="preserve"> </w:t>
-      </w:r>
-      <w:r>
-        <w:t xml:space="preserve">method.</w:t>
-      </w:r>
-    </w:p>
-    <w:p>
-      <w:pPr>
-        <w:numPr>
-          <w:ilvl w:val="0"/>
-          <w:numId w:val="1020"/>
-        </w:numPr>
-      </w:pPr>
-      <w:r>
-        <w:t xml:space="preserve">Now update the</w:t>
-      </w:r>
-      <w:r>
-        <w:t xml:space="preserve"> </w:t>
-      </w:r>
-      <w:r>
-        <w:rPr>
-          <w:rStyle w:val="VerbatimChar"/>
-        </w:rPr>
-        <w:t xml:space="preserve">Console.WriteLine("Hello World");</w:t>
-      </w:r>
-      <w:r>
-        <w:t xml:space="preserve"> </w:t>
-      </w:r>
-      <w:r>
-        <w:t xml:space="preserve">statement to output the</w:t>
-      </w:r>
-      <w:r>
-        <w:t xml:space="preserve"> </w:t>
-      </w:r>
-      <w:r>
-        <w:rPr>
-          <w:rStyle w:val="VerbatimChar"/>
-        </w:rPr>
-        <w:t xml:space="preserve">username</w:t>
-      </w:r>
-      <w:r>
-        <w:t xml:space="preserve"> </w:t>
-      </w:r>
-      <w:r>
-        <w:t xml:space="preserve">variable instead. When you get it right you should be able to type your name (or anything) and the program will repeat it back at you.</w:t>
-      </w:r>
-    </w:p>
-    <w:p>
-      <w:pPr>
-        <w:numPr>
-          <w:ilvl w:val="0"/>
-          <w:numId w:val="1000"/>
-        </w:numPr>
-      </w:pPr>
-      <w:r>
-        <w:rPr>
-          <w:b/>
-        </w:rPr>
-        <w:t xml:space="preserve">Tip :</w:t>
-      </w:r>
-      <w:r>
-        <w:rPr>
-          <w:b/>
-        </w:rPr>
-        <w:t xml:space="preserve"> </w:t>
-      </w:r>
-      <w:r>
-        <w:t xml:space="preserve"> </w:t>
-      </w:r>
-      <w:r>
-        <w:t xml:space="preserve">you don’t put quotes around variable names.</w:t>
-      </w:r>
-    </w:p>
-    <w:p>
-      <w:pPr>
-        <w:pStyle w:val="FirstParagraph"/>
-      </w:pPr>
-    </w:p>
-    <w:bookmarkEnd w:id="37"/>
-    <w:bookmarkStart w:id="38" w:name="header-n224"/>
-    <w:p>
-      <w:pPr>
-        <w:pStyle w:val="Heading4"/>
-      </w:pPr>
-      <w:r>
-        <w:t xml:space="preserve">8. Tweaks and Changes</w:t>
-      </w:r>
-    </w:p>
-    <w:p>
-      <w:pPr>
-        <w:pStyle w:val="FirstParagraph"/>
-      </w:pPr>
-      <w:r>
-        <w:t xml:space="preserve">Now let's make some improvements to the user interface.</w:t>
-      </w:r>
-    </w:p>
-    <w:p>
-      <w:pPr>
-        <w:numPr>
-          <w:ilvl w:val="0"/>
-          <w:numId w:val="1021"/>
-        </w:numPr>
-      </w:pPr>
-      <w:r>
-        <w:t xml:space="preserve">Use some more</w:t>
-      </w:r>
-      <w:r>
-        <w:t xml:space="preserve"> </w:t>
-      </w:r>
-      <w:r>
-        <w:rPr>
-          <w:rStyle w:val="VerbatimChar"/>
-        </w:rPr>
-        <w:t xml:space="preserve">WriteLine</w:t>
-      </w:r>
-      <w:r>
-        <w:t xml:space="preserve"> </w:t>
-      </w:r>
-      <w:r>
-        <w:t xml:space="preserve">statements to make the program display</w:t>
-      </w:r>
-      <w:r>
-        <w:t xml:space="preserve"> </w:t>
-      </w:r>
-      <w:r>
-        <w:rPr>
-          <w:rStyle w:val="VerbatimChar"/>
-        </w:rPr>
-        <w:t xml:space="preserve">"Enter your Name"</w:t>
-      </w:r>
-      <w:r>
-        <w:t xml:space="preserve"> </w:t>
-      </w:r>
-      <w:r>
-        <w:t xml:space="preserve">before it requests the user to input text into the console. Also display the text</w:t>
-      </w:r>
-      <w:r>
-        <w:t xml:space="preserve"> </w:t>
-      </w:r>
-      <w:r>
-        <w:rPr>
-          <w:rStyle w:val="VerbatimChar"/>
-        </w:rPr>
-        <w:t xml:space="preserve">"Hello"</w:t>
-      </w:r>
-      <w:r>
-        <w:t xml:space="preserve"> </w:t>
-      </w:r>
-      <w:r>
-        <w:t xml:space="preserve">before displaying the user's name.</w:t>
-      </w:r>
-    </w:p>
-    <w:p>
-      <w:pPr>
-        <w:numPr>
-          <w:ilvl w:val="0"/>
-          <w:numId w:val="1000"/>
-        </w:numPr>
-      </w:pPr>
-    </w:p>
-    <w:p>
-      <w:pPr>
-        <w:numPr>
-          <w:ilvl w:val="0"/>
-          <w:numId w:val="1021"/>
-        </w:numPr>
-      </w:pPr>
-      <w:r>
-        <w:t xml:space="preserve">The</w:t>
-      </w:r>
-      <w:r>
-        <w:t xml:space="preserve"> </w:t>
-      </w:r>
-      <w:r>
-        <w:rPr>
-          <w:rStyle w:val="VerbatimChar"/>
-        </w:rPr>
-        <w:t xml:space="preserve">WriteLine</w:t>
-      </w:r>
-      <w:r>
-        <w:t xml:space="preserve"> </w:t>
-      </w:r>
-      <w:r>
-        <w:t xml:space="preserve">method always moves to a new line. There is also another method</w:t>
-      </w:r>
-      <w:r>
-        <w:t xml:space="preserve"> </w:t>
-      </w:r>
-      <w:r>
-        <w:rPr>
-          <w:rStyle w:val="VerbatimChar"/>
-        </w:rPr>
-        <w:t xml:space="preserve">Write</w:t>
-      </w:r>
-      <w:r>
-        <w:t xml:space="preserve"> </w:t>
-      </w:r>
-      <w:r>
-        <w:t xml:space="preserve">that doees not. Using this information update your program using</w:t>
-      </w:r>
-      <w:r>
-        <w:t xml:space="preserve"> </w:t>
-      </w:r>
-      <w:r>
-        <w:rPr>
-          <w:rStyle w:val="VerbatimChar"/>
-        </w:rPr>
-        <w:t xml:space="preserve">Write</w:t>
-      </w:r>
-      <w:r>
-        <w:t xml:space="preserve"> </w:t>
-      </w:r>
-      <w:r>
-        <w:t xml:space="preserve">and</w:t>
-      </w:r>
-      <w:r>
-        <w:t xml:space="preserve"> </w:t>
-      </w:r>
-      <w:r>
-        <w:rPr>
-          <w:rStyle w:val="VerbatimChar"/>
-        </w:rPr>
-        <w:t xml:space="preserve">WriteLine</w:t>
-      </w:r>
-      <w:r>
-        <w:t xml:space="preserve"> </w:t>
-      </w:r>
-      <w:r>
-        <w:t xml:space="preserve">methods so that the console output looks like the example below:</w:t>
-      </w:r>
-    </w:p>
-    <w:p>
-      <w:pPr>
-        <w:numPr>
-          <w:ilvl w:val="0"/>
-          <w:numId w:val="1000"/>
-        </w:numPr>
-        <w:pStyle w:val="SourceCode"/>
-      </w:pPr>
-      <w:r>
-        <w:rPr>
-          <w:rStyle w:val="VerbatimChar"/>
-        </w:rPr>
-        <w:t xml:space="preserve">Enter your name : [User inputs their name]</w:t>
-      </w:r>
-      <w:r>
-        <w:br/>
-      </w:r>
-      <w:r>
-        <w:rPr>
-          <w:rStyle w:val="VerbatimChar"/>
-        </w:rPr>
-        <w:t xml:space="preserve">Hello, [user's name appears here] </w:t>
-      </w:r>
-    </w:p>
-    <w:p>
-      <w:pPr>
-        <w:numPr>
-          <w:ilvl w:val="0"/>
-          <w:numId w:val="1000"/>
-        </w:numPr>
-      </w:pPr>
-      <w:r>
-        <w:t xml:space="preserve"> </w:t>
-      </w:r>
-      <w:r>
-        <w:rPr>
-          <w:b/>
-        </w:rPr>
-        <w:t xml:space="preserve">Note:</w:t>
-      </w:r>
-      <w:r>
-        <w:t xml:space="preserve"> </w:t>
-      </w:r>
-      <w:r>
-        <w:t xml:space="preserve">the squared brackets represent input from the user.</w:t>
-      </w:r>
-    </w:p>
-    <w:p>
-      <w:pPr>
-        <w:numPr>
-          <w:ilvl w:val="0"/>
-          <w:numId w:val="1021"/>
-        </w:numPr>
-      </w:pPr>
-      <w:r>
-        <w:t xml:space="preserve">We can write out text and variables together. Examine the following statement:</w:t>
-      </w:r>
-    </w:p>
-    <w:p>
-      <w:pPr>
-        <w:numPr>
-          <w:ilvl w:val="0"/>
-          <w:numId w:val="1000"/>
-        </w:numPr>
-        <w:pStyle w:val="SourceCode"/>
-      </w:pPr>
-      <w:r>
-        <w:rPr>
-          <w:rStyle w:val="NormalTok"/>
-        </w:rPr>
-        <w:t xml:space="preserve">Console.</w:t>
-      </w:r>
-      <w:r>
-        <w:rPr>
-          <w:rStyle w:val="FunctionTok"/>
-        </w:rPr>
-        <w:t xml:space="preserve">WriteLine</w:t>
-      </w:r>
-      <w:r>
-        <w:rPr>
-          <w:rStyle w:val="NormalTok"/>
-        </w:rPr>
-        <w:t xml:space="preserve">(</w:t>
-      </w:r>
-      <w:r>
-        <w:rPr>
-          <w:rStyle w:val="StringTok"/>
-        </w:rPr>
-        <w:t xml:space="preserve">"Your name is: {0}"</w:t>
-      </w:r>
-      <w:r>
-        <w:rPr>
-          <w:rStyle w:val="NormalTok"/>
-        </w:rPr>
-        <w:t xml:space="preserve">, username);</w:t>
-      </w:r>
-    </w:p>
-    <w:p>
-      <w:pPr>
-        <w:numPr>
-          <w:ilvl w:val="0"/>
-          <w:numId w:val="1000"/>
-        </w:numPr>
-      </w:pPr>
-      <w:r>
-        <w:t xml:space="preserve">This statement will replace the</w:t>
-      </w:r>
-      <w:r>
-        <w:t xml:space="preserve"> </w:t>
-      </w:r>
-      <w:r>
-        <w:rPr>
-          <w:rStyle w:val="VerbatimChar"/>
-        </w:rPr>
-        <w:t xml:space="preserve">{0}</w:t>
-      </w:r>
-      <w:r>
-        <w:t xml:space="preserve"> </w:t>
-      </w:r>
-      <w:r>
-        <w:t xml:space="preserve">with the values of the</w:t>
-      </w:r>
-      <w:r>
-        <w:t xml:space="preserve"> </w:t>
-      </w:r>
-      <w:r>
-        <w:rPr>
-          <w:rStyle w:val="VerbatimChar"/>
-        </w:rPr>
-        <w:t xml:space="preserve">username</w:t>
-      </w:r>
-      <w:r>
-        <w:t xml:space="preserve"> </w:t>
-      </w:r>
-      <w:r>
-        <w:t xml:space="preserve">variable. This saves us having to write two statements to achieve this. You can also use</w:t>
-      </w:r>
-      <w:r>
-        <w:t xml:space="preserve"> </w:t>
-      </w:r>
-      <w:r>
-        <w:rPr>
-          <w:rStyle w:val="VerbatimChar"/>
-        </w:rPr>
-        <w:t xml:space="preserve">{1}</w:t>
-      </w:r>
-      <w:r>
-        <w:t xml:space="preserve">,</w:t>
-      </w:r>
-      <w:r>
-        <w:t xml:space="preserve"> </w:t>
-      </w:r>
-      <w:r>
-        <w:rPr>
-          <w:rStyle w:val="VerbatimChar"/>
-        </w:rPr>
-        <w:t xml:space="preserve">{2}</w:t>
-      </w:r>
-      <w:r>
-        <w:t xml:space="preserve"> </w:t>
-      </w:r>
-      <w:r>
-        <w:t xml:space="preserve">etc. and add even more variables. However, there is no similar thing for the</w:t>
-      </w:r>
-      <w:r>
-        <w:t xml:space="preserve"> </w:t>
-      </w:r>
-      <w:r>
-        <w:rPr>
-          <w:rStyle w:val="VerbatimChar"/>
-        </w:rPr>
-        <w:t xml:space="preserve">ReadLine</w:t>
-      </w:r>
-      <w:r>
-        <w:t xml:space="preserve"> </w:t>
-      </w:r>
-      <w:r>
-        <w:t xml:space="preserve">method.</w:t>
-      </w:r>
-    </w:p>
-    <w:p>
-      <w:pPr>
-        <w:numPr>
-          <w:ilvl w:val="0"/>
-          <w:numId w:val="1000"/>
-        </w:numPr>
-      </w:pPr>
-      <w:r>
-        <w:t xml:space="preserve">Now update your program to have the user to input their</w:t>
-      </w:r>
-      <w:r>
-        <w:t xml:space="preserve"> </w:t>
-      </w:r>
-      <w:r>
-        <w:rPr>
-          <w:b/>
-        </w:rPr>
-        <w:t xml:space="preserve">first</w:t>
-      </w:r>
-      <w:r>
-        <w:t xml:space="preserve"> </w:t>
-      </w:r>
-      <w:r>
-        <w:t xml:space="preserve">and</w:t>
-      </w:r>
-      <w:r>
-        <w:t xml:space="preserve"> </w:t>
-      </w:r>
-      <w:r>
-        <w:rPr>
-          <w:b/>
-        </w:rPr>
-        <w:t xml:space="preserve">second</w:t>
-      </w:r>
-      <w:r>
-        <w:t xml:space="preserve"> </w:t>
-      </w:r>
-      <w:r>
-        <w:t xml:space="preserve">name separately. You will need two</w:t>
-      </w:r>
-      <w:r>
-        <w:t xml:space="preserve"> </w:t>
-      </w:r>
-      <w:r>
-        <w:rPr>
-          <w:rStyle w:val="VerbatimChar"/>
-        </w:rPr>
-        <w:t xml:space="preserve">string</w:t>
-      </w:r>
-      <w:r>
-        <w:t xml:space="preserve"> </w:t>
-      </w:r>
-      <w:r>
-        <w:t xml:space="preserve">variables. Use the statement above to write the names out in reverse order. It should look like the example below.</w:t>
-      </w:r>
-    </w:p>
-    <w:p>
-      <w:pPr>
-        <w:numPr>
-          <w:ilvl w:val="0"/>
-          <w:numId w:val="1000"/>
-        </w:numPr>
-        <w:pStyle w:val="SourceCode"/>
-      </w:pPr>
-      <w:r>
-        <w:rPr>
-          <w:rStyle w:val="VerbatimChar"/>
-        </w:rPr>
-        <w:t xml:space="preserve">You are Campbell, Daniel</w:t>
-      </w:r>
-    </w:p>
-    <w:p>
-      <w:pPr>
-        <w:numPr>
-          <w:ilvl w:val="0"/>
-          <w:numId w:val="1000"/>
-        </w:numPr>
-      </w:pPr>
-    </w:p>
-    <w:p>
-      <w:pPr>
-        <w:numPr>
-          <w:ilvl w:val="0"/>
-          <w:numId w:val="1021"/>
-        </w:numPr>
-      </w:pPr>
-      <w:r>
-        <w:t xml:space="preserve">Finally, output the names in upper case using</w:t>
-      </w:r>
-      <w:r>
-        <w:t xml:space="preserve"> </w:t>
-      </w:r>
-      <w:r>
-        <w:rPr>
-          <w:rStyle w:val="VerbatimChar"/>
-        </w:rPr>
-        <w:t xml:space="preserve">&lt;variableName&gt;.ToUpper()</w:t>
-      </w:r>
-      <w:r>
-        <w:t xml:space="preserve">Replacing</w:t>
-      </w:r>
-      <w:r>
-        <w:t xml:space="preserve"> </w:t>
-      </w:r>
-      <w:r>
-        <w:rPr>
-          <w:rStyle w:val="VerbatimChar"/>
-        </w:rPr>
-        <w:t xml:space="preserve">&lt;variableName&gt;</w:t>
-      </w:r>
-      <w:r>
-        <w:t xml:space="preserve"> </w:t>
-      </w:r>
-      <w:r>
-        <w:t xml:space="preserve">with those you have chosen to represent the user's first and second name. There are many supporting</w:t>
-      </w:r>
-      <w:r>
-        <w:t xml:space="preserve"> </w:t>
-      </w:r>
-      <w:r>
-        <w:rPr>
-          <w:b/>
-        </w:rPr>
-        <w:t xml:space="preserve">methods</w:t>
-      </w:r>
-      <w:r>
-        <w:t xml:space="preserve"> </w:t>
-      </w:r>
-      <w:r>
-        <w:t xml:space="preserve">like this in C#. Too many to go through in this module, but a few convenient ones will be introduced as we progress</w:t>
-      </w:r>
-    </w:p>
-    <w:p>
-      <w:pPr>
-        <w:numPr>
-          <w:ilvl w:val="0"/>
-          <w:numId w:val="1000"/>
-        </w:numPr>
-      </w:pPr>
-    </w:p>
-    <w:p>
-      <w:pPr>
-        <w:numPr>
-          <w:ilvl w:val="0"/>
-          <w:numId w:val="1021"/>
-        </w:numPr>
-      </w:pPr>
-      <w:r>
-        <w:t xml:space="preserve">Save your work!</w:t>
-      </w:r>
-    </w:p>
-    <w:p>
-      <w:pPr>
-        <w:pStyle w:val="FirstParagraph"/>
-      </w:pPr>
-    </w:p>
-    <w:bookmarkEnd w:id="38"/>
-    <w:bookmarkStart w:id="39" w:name="header-n247"/>
-    <w:p>
-      <w:pPr>
-        <w:pStyle w:val="Heading4"/>
-      </w:pPr>
-      <w:r>
-        <w:t xml:space="preserve">9. Working with Numbers</w:t>
-      </w:r>
-    </w:p>
-    <w:p>
-      <w:pPr>
-        <w:pStyle w:val="FirstParagraph"/>
-      </w:pPr>
-      <w:r>
-        <w:t xml:space="preserve">Create another new project, this time call is</w:t>
-      </w:r>
-      <w:r>
-        <w:t xml:space="preserve"> </w:t>
-      </w:r>
-      <w:r>
-        <w:rPr>
-          <w:b/>
-        </w:rPr>
-        <w:t xml:space="preserve">SimpleOperators</w:t>
-      </w:r>
-      <w:r>
-        <w:t xml:space="preserve">. Now in the last project we used</w:t>
-      </w:r>
-      <w:r>
-        <w:t xml:space="preserve"> </w:t>
-      </w:r>
-      <w:r>
-        <w:rPr>
-          <w:rStyle w:val="VerbatimChar"/>
-        </w:rPr>
-        <w:t xml:space="preserve">string</w:t>
-      </w:r>
-      <w:r>
-        <w:t xml:space="preserve"> </w:t>
-      </w:r>
-      <w:r>
-        <w:t xml:space="preserve">variables to hold text. Here we are going to become famialir with our first numerical variable the</w:t>
-      </w:r>
-      <w:r>
-        <w:t xml:space="preserve"> </w:t>
-      </w:r>
-      <w:r>
-        <w:rPr>
-          <w:b/>
-        </w:rPr>
-        <w:t xml:space="preserve">Integer</w:t>
+      </w:pPr>
+    </w:p>
+    <w:p>
+      <w:pPr>
+        <w:numPr>
+          <w:ilvl w:val="0"/>
+          <w:numId w:val="1022"/>
+        </w:numPr>
+      </w:pPr>
+      <w:r>
+        <w:t xml:space="preserve">Now complete the input part of the program: you already have the code to input your own height. Add some code to write some text to the screen first so the user knows what they are doing, e.g.</w:t>
+      </w:r>
+      <w:r>
+        <w:t xml:space="preserve"> </w:t>
+      </w:r>
+      <w:r>
+        <w:rPr>
+          <w:rStyle w:val="VerbatimChar"/>
+        </w:rPr>
+        <w:t xml:space="preserve">“Please enter your height in cm: “</w:t>
       </w:r>
       <w:r>
         <w:t xml:space="preserve">.</w:t>
       </w:r>
-      <w:r>
-        <w:t xml:space="preserve"> </w:t>
-      </w:r>
     </w:p>
     <w:p>
       <w:pPr>
@@ -3740,306 +4019,11 @@
         </w:numPr>
       </w:pPr>
       <w:r>
-        <w:t xml:space="preserve">In C# we use the keyword</w:t>
-      </w:r>
-      <w:r>
-        <w:t xml:space="preserve"> </w:t>
-      </w:r>
-      <w:r>
-        <w:rPr>
-          <w:rStyle w:val="VerbatimChar"/>
-        </w:rPr>
-        <w:t xml:space="preserve">int</w:t>
-      </w:r>
-      <w:r>
-        <w:t xml:space="preserve"> </w:t>
-      </w:r>
-      <w:r>
-        <w:t xml:space="preserve">to declare an integer variable. In your new project's</w:t>
-      </w:r>
-      <w:r>
-        <w:t xml:space="preserve"> </w:t>
-      </w:r>
-      <w:r>
-        <w:rPr>
-          <w:rStyle w:val="VerbatimChar"/>
-        </w:rPr>
-        <w:t xml:space="preserve">Main</w:t>
-      </w:r>
-      <w:r>
-        <w:t xml:space="preserve"> </w:t>
-      </w:r>
-      <w:r>
-        <w:t xml:space="preserve">method declare an integer variable called</w:t>
-      </w:r>
-      <w:r>
-        <w:t xml:space="preserve"> </w:t>
-      </w:r>
-      <w:r>
-        <w:rPr>
-          <w:rStyle w:val="VerbatimChar"/>
-        </w:rPr>
-        <w:t xml:space="preserve">userHeight</w:t>
-      </w:r>
-      <w:r>
-        <w:t xml:space="preserve"> </w:t>
-      </w:r>
-      <w:r>
-        <w:t xml:space="preserve">, as shown below:</w:t>
-      </w:r>
-    </w:p>
-    <w:p>
-      <w:pPr>
-        <w:numPr>
-          <w:ilvl w:val="0"/>
-          <w:numId w:val="1000"/>
-        </w:numPr>
-        <w:pStyle w:val="SourceCode"/>
-      </w:pPr>
-      <w:r>
-        <w:rPr>
-          <w:rStyle w:val="DataTypeTok"/>
-        </w:rPr>
-        <w:t xml:space="preserve">int</w:t>
-      </w:r>
-      <w:r>
-        <w:rPr>
-          <w:rStyle w:val="NormalTok"/>
-        </w:rPr>
-        <w:t xml:space="preserve"> userHeight;</w:t>
-      </w:r>
-    </w:p>
-    <w:p>
-      <w:pPr>
-        <w:numPr>
-          <w:ilvl w:val="0"/>
-          <w:numId w:val="1000"/>
-        </w:numPr>
-      </w:pPr>
-    </w:p>
-    <w:p>
-      <w:pPr>
-        <w:numPr>
-          <w:ilvl w:val="0"/>
-          <w:numId w:val="1022"/>
-        </w:numPr>
-      </w:pPr>
-      <w:r>
-        <w:t xml:space="preserve">In this program we’re going to ask the user for their own height (just a number, let’s assume it’s in cm) and the heights of their two neighbours. To input a number from the user in C# we have them input a string and then we convert that string to a number. Add the following code to your program to do that:</w:t>
-      </w:r>
-    </w:p>
-    <w:p>
-      <w:pPr>
-        <w:numPr>
-          <w:ilvl w:val="0"/>
-          <w:numId w:val="1000"/>
-        </w:numPr>
-        <w:pStyle w:val="SourceCode"/>
-      </w:pPr>
-      <w:r>
-        <w:rPr>
-          <w:rStyle w:val="DataTypeTok"/>
-        </w:rPr>
-        <w:t xml:space="preserve">string</w:t>
-      </w:r>
-      <w:r>
-        <w:rPr>
-          <w:rStyle w:val="NormalTok"/>
-        </w:rPr>
-        <w:t xml:space="preserve"> heightString;</w:t>
-      </w:r>
-      <w:r>
-        <w:br/>
-      </w:r>
-      <w:r>
-        <w:rPr>
-          <w:rStyle w:val="NormalTok"/>
-        </w:rPr>
-        <w:t xml:space="preserve">heightString = Console.</w:t>
-      </w:r>
-      <w:r>
-        <w:rPr>
-          <w:rStyle w:val="FunctionTok"/>
-        </w:rPr>
-        <w:t xml:space="preserve">ReadLine</w:t>
-      </w:r>
-      <w:r>
-        <w:rPr>
-          <w:rStyle w:val="NormalTok"/>
-        </w:rPr>
-        <w:t xml:space="preserve">();</w:t>
-      </w:r>
-      <w:r>
-        <w:br/>
-      </w:r>
-      <w:r>
-        <w:rPr>
-          <w:rStyle w:val="NormalTok"/>
-        </w:rPr>
-        <w:t xml:space="preserve">userHeight = </w:t>
-      </w:r>
-      <w:r>
-        <w:rPr>
-          <w:rStyle w:val="DataTypeTok"/>
-        </w:rPr>
-        <w:t xml:space="preserve">int</w:t>
-      </w:r>
-      <w:r>
-        <w:rPr>
-          <w:rStyle w:val="NormalTok"/>
-        </w:rPr>
-        <w:t xml:space="preserve">.</w:t>
-      </w:r>
-      <w:r>
-        <w:rPr>
-          <w:rStyle w:val="FunctionTok"/>
-        </w:rPr>
-        <w:t xml:space="preserve">Parse</w:t>
-      </w:r>
-      <w:r>
-        <w:rPr>
-          <w:rStyle w:val="NormalTok"/>
-        </w:rPr>
-        <w:t xml:space="preserve">(heightString);</w:t>
-      </w:r>
-    </w:p>
-    <w:p>
-      <w:pPr>
-        <w:numPr>
-          <w:ilvl w:val="0"/>
-          <w:numId w:val="1000"/>
-        </w:numPr>
-      </w:pPr>
-    </w:p>
-    <w:p>
-      <w:pPr>
-        <w:numPr>
-          <w:ilvl w:val="0"/>
-          <w:numId w:val="1000"/>
-        </w:numPr>
-      </w:pPr>
-      <w:r>
-        <w:rPr>
-          <w:b/>
-        </w:rPr>
-        <w:t xml:space="preserve">So why can't we just use the number how it is typed in by the user?</w:t>
-      </w:r>
-      <w:r>
-        <w:t xml:space="preserve"> </w:t>
-      </w:r>
-      <w:r>
-        <w:t xml:space="preserve">Well, most programming languages don’t see strings as numbers, even if that’s what they contain. A</w:t>
-      </w:r>
-      <w:r>
-        <w:t xml:space="preserve"> </w:t>
-      </w:r>
-      <w:r>
-        <w:rPr>
-          <w:rStyle w:val="VerbatimChar"/>
-        </w:rPr>
-        <w:t xml:space="preserve">string</w:t>
-      </w:r>
-      <w:r>
-        <w:t xml:space="preserve"> </w:t>
-      </w:r>
-      <w:r>
-        <w:t xml:space="preserve">is a sequence of</w:t>
-      </w:r>
-      <w:r>
-        <w:t xml:space="preserve"> </w:t>
-      </w:r>
-      <w:r>
-        <w:rPr>
-          <w:b/>
-        </w:rPr>
-        <w:t xml:space="preserve">characters</w:t>
-      </w:r>
-      <w:r>
-        <w:t xml:space="preserve">. A character is a letter, digit or punctuation mark. Interpreting the meaning of a sequence of characters is called</w:t>
-      </w:r>
-      <w:r>
-        <w:t xml:space="preserve"> </w:t>
-      </w:r>
-      <w:r>
-        <w:rPr>
-          <w:b/>
-        </w:rPr>
-        <w:t xml:space="preserve">parsing</w:t>
-      </w:r>
-      <w:r>
-        <w:t xml:space="preserve">. So we use a C# library</w:t>
-      </w:r>
-      <w:r>
-        <w:t xml:space="preserve"> </w:t>
-      </w:r>
-      <w:r>
-        <w:rPr>
-          <w:rStyle w:val="VerbatimChar"/>
-        </w:rPr>
-        <w:t xml:space="preserve">Parse</w:t>
-      </w:r>
-      <w:r>
-        <w:t xml:space="preserve"> </w:t>
-      </w:r>
-      <w:r>
-        <w:t xml:space="preserve">method to interpret our string as a number – this method will read the digits one at a time and form the number. It will also spot problems, for example if we type letters instead of numbers.</w:t>
-      </w:r>
-      <w:r>
-        <w:t xml:space="preserve"> </w:t>
-      </w:r>
-    </w:p>
-    <w:p>
-      <w:pPr>
-        <w:numPr>
-          <w:ilvl w:val="0"/>
-          <w:numId w:val="1000"/>
-        </w:numPr>
-      </w:pPr>
-    </w:p>
-    <w:p>
-      <w:pPr>
-        <w:numPr>
-          <w:ilvl w:val="0"/>
-          <w:numId w:val="1022"/>
-        </w:numPr>
-      </w:pPr>
-      <w:r>
-        <w:t xml:space="preserve">Now complete the input part of the program: you already have the code to input your own height. Add some code to write some text to the screen first so the user knows what they are doing, e.g.</w:t>
-      </w:r>
-      <w:r>
-        <w:t xml:space="preserve"> </w:t>
-      </w:r>
-      <w:r>
-        <w:rPr>
-          <w:rStyle w:val="VerbatimChar"/>
-        </w:rPr>
-        <w:t xml:space="preserve">“Please enter your height in cm: “</w:t>
-      </w:r>
-      <w:r>
-        <w:t xml:space="preserve">.</w:t>
-      </w:r>
-    </w:p>
-    <w:p>
-      <w:pPr>
-        <w:numPr>
-          <w:ilvl w:val="0"/>
-          <w:numId w:val="1022"/>
-        </w:numPr>
-      </w:pPr>
-      <w:r>
         <w:t xml:space="preserve">Add further code, to ask for and input heights for your two neighbours. This code will clearly be very similar to the code you already have. But you will need more variables for these new heights.</w:t>
       </w:r>
       <w:r>
         <w:t xml:space="preserve"> </w:t>
       </w:r>
-    </w:p>
-    <w:p>
-      <w:pPr>
-        <w:numPr>
-          <w:ilvl w:val="0"/>
-          <w:numId w:val="1000"/>
-        </w:numPr>
-      </w:pPr>
     </w:p>
     <w:p>
       <w:r>
@@ -4062,7 +4046,7 @@
         <w:rPr>
           <w:rStyle w:val="VerbatimChar"/>
         </w:rPr>
-        <w:t xml:space="preserve">A</w:t>
+        <w:t xml:space="preserve">a</w:t>
       </w:r>
       <w:r>
         <w:t xml:space="preserve"> </w:t>
@@ -4077,7 +4061,7 @@
         <w:rPr>
           <w:rStyle w:val="VerbatimChar"/>
         </w:rPr>
-        <w:t xml:space="preserve">B</w:t>
+        <w:t xml:space="preserve">b</w:t>
       </w:r>
       <w:r>
         <w:t xml:space="preserve">. I want to put their</w:t>
@@ -4311,7 +4295,16 @@
         <w:t xml:space="preserve"> </w:t>
       </w:r>
       <w:r>
-        <w:t xml:space="preserve">To calculate the MEAN you the work out the sum total of the three heights and divide by 3.\</w:t>
+        <w:t xml:space="preserve">To calculate the MEAN you the work out the sum total of the three heights and divide by the total number of variables (</w:t>
+      </w:r>
+      <w:r>
+        <w:rPr>
+          <w:rStyle w:val="VerbatimChar"/>
+        </w:rPr>
+        <w:t xml:space="preserve">3</w:t>
+      </w:r>
+      <w:r>
+        <w:t xml:space="preserve">).</w:t>
       </w:r>
     </w:p>
     <w:p>
@@ -4331,6 +4324,9 @@
       </w:pPr>
       <w:r>
         <w:t xml:space="preserve">Finally display the average height with a suitable message.</w:t>
+      </w:r>
+      <w:r>
+        <w:br/>
       </w:r>
     </w:p>
     <w:p>
@@ -4362,10 +4358,9 @@
       </w:r>
       <w:r>
         <w:rPr>
-          <w:i/>
-          <w:b/>
-        </w:rPr>
-        <w:t xml:space="preserve">floating point\</w:t>
+          <w:b/>
+        </w:rPr>
+        <w:t xml:space="preserve">floating point</w:t>
       </w:r>
       <w:r>
         <w:t xml:space="preserve"> </w:t>
@@ -4520,6 +4515,9 @@
       <w:r>
         <w:t xml:space="preserve">. There are other formatting possibilities, which we will discover in later weeks.</w:t>
       </w:r>
+      <w:r>
+        <w:br/>
+      </w:r>
     </w:p>
     <w:p>
       <w:pPr>
@@ -4530,6 +4528,9 @@
       </w:pPr>
       <w:r>
         <w:t xml:space="preserve">Finally, update your program again to output the average height in feet and inches, e.g. 70 inches is 5 feet 10 inches. Format the output message nicely.</w:t>
+      </w:r>
+      <w:r>
+        <w:br/>
       </w:r>
     </w:p>
     <w:p>
@@ -4712,7 +4713,7 @@
         <w:t xml:space="preserve"> </w:t>
       </w:r>
       <w:r>
-        <w:t xml:space="preserve">You can use integer or floating point values, it's up to you</w:t>
+        <w:t xml:space="preserve">You can use integer or floating point values, it's up to you.</w:t>
       </w:r>
     </w:p>
     <w:p>
@@ -4735,7 +4736,7 @@
         <w:rPr>
           <w:b/>
         </w:rPr>
-        <w:t xml:space="preserve">*Disclaimer</w:t>
+        <w:t xml:space="preserve">Disclaimer</w:t>
       </w:r>
       <w:r>
         <w:rPr>
@@ -4769,7 +4770,7 @@
       </w:pPr>
     </w:p>
     <w:bookmarkEnd w:id="39"/>
-    <w:bookmarkStart w:id="40" w:name="header-n309"/>
+    <w:bookmarkStart w:id="40" w:name="header-n307"/>
     <w:p>
       <w:pPr>
         <w:pStyle w:val="Heading4"/>

</xml_diff>